<commit_message>
many cnhanges to docs
</commit_message>
<xml_diff>
--- a/docs/Design-Specification/SE_16_DS_02.docx
+++ b/docs/Design-Specification/SE_16_DS_02.docx
@@ -10,9 +10,8 @@
           <w:docPartUnique/>
         </w:docPartObj>
       </w:sdtPr>
+      <w:sdtEndPr/>
       <w:sdtContent>
-        <w:bookmarkStart w:id="0" w:name="_GoBack" w:displacedByCustomXml="prev"/>
-        <w:bookmarkEnd w:id="0" w:displacedByCustomXml="prev"/>
         <w:p>
           <w:r>
             <w:rPr>
@@ -426,6 +425,7 @@
                 <w:dataBinding w:prefixMappings="xmlns:ns0='http://schemas.openxmlformats.org/officeDocument/2006/extended-properties'" w:xpath="/ns0:Properties[1]/ns0:Company[1]" w:storeItemID="{6668398D-A668-4E3E-A5EB-62B293D839F1}"/>
                 <w:text/>
               </w:sdtPr>
+              <w:sdtEndPr/>
               <w:sdtContent>
                 <w:tc>
                   <w:tcPr>
@@ -479,6 +479,7 @@
                   <w:dataBinding w:prefixMappings="xmlns:ns0='http://schemas.openxmlformats.org/package/2006/metadata/core-properties' xmlns:ns1='http://purl.org/dc/elements/1.1/'" w:xpath="/ns0:coreProperties[1]/ns1:title[1]" w:storeItemID="{6C3C8BC8-F283-45AE-878A-BAB7291924A1}"/>
                   <w:text/>
                 </w:sdtPr>
+                <w:sdtEndPr/>
                 <w:sdtContent>
                   <w:p>
                     <w:pPr>
@@ -521,6 +522,7 @@
                 <w:dataBinding w:prefixMappings="xmlns:ns0='http://schemas.openxmlformats.org/package/2006/metadata/core-properties' xmlns:ns1='http://purl.org/dc/elements/1.1/'" w:xpath="/ns0:coreProperties[1]/ns1:subject[1]" w:storeItemID="{6C3C8BC8-F283-45AE-878A-BAB7291924A1}"/>
                 <w:text/>
               </w:sdtPr>
+              <w:sdtEndPr/>
               <w:sdtContent>
                 <w:tc>
                   <w:tcPr>
@@ -715,7 +717,7 @@
                 </w:rPr>
                 <w:fldChar w:fldCharType="separate"/>
               </w:r>
-              <w:hyperlink w:anchor="_Toc441821553" w:history="1">
+              <w:hyperlink w:anchor="_Toc443151947" w:history="1">
                 <w:r>
                   <w:rPr>
                     <w:rStyle w:val="Hyperlink"/>
@@ -757,7 +759,7 @@
                     <w:noProof/>
                     <w:webHidden/>
                   </w:rPr>
-                  <w:instrText xml:space="preserve"> PAGEREF _Toc441821553 \h </w:instrText>
+                  <w:instrText xml:space="preserve"> PAGEREF _Toc443151947 \h </w:instrText>
                 </w:r>
                 <w:r>
                   <w:rPr>
@@ -777,7 +779,7 @@
                     <w:noProof/>
                     <w:webHidden/>
                   </w:rPr>
-                  <w:t>3</w:t>
+                  <w:t>5</w:t>
                 </w:r>
                 <w:r>
                   <w:rPr>
@@ -800,7 +802,7 @@
                   <w:lang w:eastAsia="en-GB"/>
                 </w:rPr>
               </w:pPr>
-              <w:hyperlink w:anchor="_Toc441821554" w:history="1">
+              <w:hyperlink w:anchor="_Toc443151948" w:history="1">
                 <w:r>
                   <w:rPr>
                     <w:rStyle w:val="Hyperlink"/>
@@ -827,7 +829,7 @@
                     <w:noProof/>
                     <w:webHidden/>
                   </w:rPr>
-                  <w:instrText xml:space="preserve"> PAGEREF _Toc441821554 \h </w:instrText>
+                  <w:instrText xml:space="preserve"> PAGEREF _Toc443151948 \h </w:instrText>
                 </w:r>
                 <w:r>
                   <w:rPr>
@@ -847,7 +849,7 @@
                     <w:noProof/>
                     <w:webHidden/>
                   </w:rPr>
-                  <w:t>3</w:t>
+                  <w:t>5</w:t>
                 </w:r>
                 <w:r>
                   <w:rPr>
@@ -870,7 +872,7 @@
                   <w:lang w:eastAsia="en-GB"/>
                 </w:rPr>
               </w:pPr>
-              <w:hyperlink w:anchor="_Toc441821555" w:history="1">
+              <w:hyperlink w:anchor="_Toc443151949" w:history="1">
                 <w:r>
                   <w:rPr>
                     <w:rStyle w:val="Hyperlink"/>
@@ -897,7 +899,7 @@
                     <w:noProof/>
                     <w:webHidden/>
                   </w:rPr>
-                  <w:instrText xml:space="preserve"> PAGEREF _Toc441821555 \h </w:instrText>
+                  <w:instrText xml:space="preserve"> PAGEREF _Toc443151949 \h </w:instrText>
                 </w:r>
                 <w:r>
                   <w:rPr>
@@ -917,7 +919,7 @@
                     <w:noProof/>
                     <w:webHidden/>
                   </w:rPr>
-                  <w:t>3</w:t>
+                  <w:t>5</w:t>
                 </w:r>
                 <w:r>
                   <w:rPr>
@@ -940,7 +942,7 @@
                   <w:lang w:eastAsia="en-GB"/>
                 </w:rPr>
               </w:pPr>
-              <w:hyperlink w:anchor="_Toc441821556" w:history="1">
+              <w:hyperlink w:anchor="_Toc443151950" w:history="1">
                 <w:r>
                   <w:rPr>
                     <w:rStyle w:val="Hyperlink"/>
@@ -967,7 +969,7 @@
                     <w:noProof/>
                     <w:webHidden/>
                   </w:rPr>
-                  <w:instrText xml:space="preserve"> PAGEREF _Toc441821556 \h </w:instrText>
+                  <w:instrText xml:space="preserve"> PAGEREF _Toc443151950 \h </w:instrText>
                 </w:r>
                 <w:r>
                   <w:rPr>
@@ -987,7 +989,7 @@
                     <w:noProof/>
                     <w:webHidden/>
                   </w:rPr>
-                  <w:t>4</w:t>
+                  <w:t>5</w:t>
                 </w:r>
                 <w:r>
                   <w:rPr>
@@ -1010,7 +1012,7 @@
                   <w:lang w:eastAsia="en-GB"/>
                 </w:rPr>
               </w:pPr>
-              <w:hyperlink w:anchor="_Toc441821557" w:history="1">
+              <w:hyperlink w:anchor="_Toc443151951" w:history="1">
                 <w:r>
                   <w:rPr>
                     <w:rStyle w:val="Hyperlink"/>
@@ -1037,7 +1039,7 @@
                     <w:noProof/>
                     <w:webHidden/>
                   </w:rPr>
-                  <w:instrText xml:space="preserve"> PAGEREF _Toc441821557 \h </w:instrText>
+                  <w:instrText xml:space="preserve"> PAGEREF _Toc443151951 \h </w:instrText>
                 </w:r>
                 <w:r>
                   <w:rPr>
@@ -1057,7 +1059,7 @@
                     <w:noProof/>
                     <w:webHidden/>
                   </w:rPr>
-                  <w:t>4</w:t>
+                  <w:t>5</w:t>
                 </w:r>
                 <w:r>
                   <w:rPr>
@@ -1080,7 +1082,7 @@
                   <w:lang w:eastAsia="en-GB"/>
                 </w:rPr>
               </w:pPr>
-              <w:hyperlink w:anchor="_Toc441821558" w:history="1">
+              <w:hyperlink w:anchor="_Toc443151952" w:history="1">
                 <w:r>
                   <w:rPr>
                     <w:rStyle w:val="Hyperlink"/>
@@ -1107,7 +1109,7 @@
                     <w:noProof/>
                     <w:webHidden/>
                   </w:rPr>
-                  <w:instrText xml:space="preserve"> PAGEREF _Toc441821558 \h </w:instrText>
+                  <w:instrText xml:space="preserve"> PAGEREF _Toc443151952 \h </w:instrText>
                 </w:r>
                 <w:r>
                   <w:rPr>
@@ -1127,7 +1129,7 @@
                     <w:noProof/>
                     <w:webHidden/>
                   </w:rPr>
-                  <w:t>4</w:t>
+                  <w:t>5</w:t>
                 </w:r>
                 <w:r>
                   <w:rPr>
@@ -1150,7 +1152,7 @@
                   <w:lang w:eastAsia="en-GB"/>
                 </w:rPr>
               </w:pPr>
-              <w:hyperlink w:anchor="_Toc441821559" w:history="1">
+              <w:hyperlink w:anchor="_Toc443151953" w:history="1">
                 <w:r>
                   <w:rPr>
                     <w:rStyle w:val="Hyperlink"/>
@@ -1177,7 +1179,7 @@
                     <w:noProof/>
                     <w:webHidden/>
                   </w:rPr>
-                  <w:instrText xml:space="preserve"> PAGEREF _Toc441821559 \h </w:instrText>
+                  <w:instrText xml:space="preserve"> PAGEREF _Toc443151953 \h </w:instrText>
                 </w:r>
                 <w:r>
                   <w:rPr>
@@ -1197,7 +1199,7 @@
                     <w:noProof/>
                     <w:webHidden/>
                   </w:rPr>
-                  <w:t>4</w:t>
+                  <w:t>6</w:t>
                 </w:r>
                 <w:r>
                   <w:rPr>
@@ -1220,7 +1222,7 @@
                   <w:lang w:eastAsia="en-GB"/>
                 </w:rPr>
               </w:pPr>
-              <w:hyperlink w:anchor="_Toc441821560" w:history="1">
+              <w:hyperlink w:anchor="_Toc443151954" w:history="1">
                 <w:r>
                   <w:rPr>
                     <w:rStyle w:val="Hyperlink"/>
@@ -1247,7 +1249,7 @@
                     <w:noProof/>
                     <w:webHidden/>
                   </w:rPr>
-                  <w:instrText xml:space="preserve"> PAGEREF _Toc441821560 \h </w:instrText>
+                  <w:instrText xml:space="preserve"> PAGEREF _Toc443151954 \h </w:instrText>
                 </w:r>
                 <w:r>
                   <w:rPr>
@@ -1267,7 +1269,7 @@
                     <w:noProof/>
                     <w:webHidden/>
                   </w:rPr>
-                  <w:t>5</w:t>
+                  <w:t>7</w:t>
                 </w:r>
                 <w:r>
                   <w:rPr>
@@ -1290,7 +1292,7 @@
                   <w:lang w:eastAsia="en-GB"/>
                 </w:rPr>
               </w:pPr>
-              <w:hyperlink w:anchor="_Toc441821561" w:history="1">
+              <w:hyperlink w:anchor="_Toc443151955" w:history="1">
                 <w:r>
                   <w:rPr>
                     <w:rStyle w:val="Hyperlink"/>
@@ -1317,7 +1319,7 @@
                     <w:noProof/>
                     <w:webHidden/>
                   </w:rPr>
-                  <w:instrText xml:space="preserve"> PAGEREF _Toc441821561 \h </w:instrText>
+                  <w:instrText xml:space="preserve"> PAGEREF _Toc443151955 \h </w:instrText>
                 </w:r>
                 <w:r>
                   <w:rPr>
@@ -1337,7 +1339,7 @@
                     <w:noProof/>
                     <w:webHidden/>
                   </w:rPr>
-                  <w:t>5</w:t>
+                  <w:t>7</w:t>
                 </w:r>
                 <w:r>
                   <w:rPr>
@@ -1360,7 +1362,7 @@
                   <w:lang w:eastAsia="en-GB"/>
                 </w:rPr>
               </w:pPr>
-              <w:hyperlink w:anchor="_Toc441821562" w:history="1">
+              <w:hyperlink w:anchor="_Toc443151956" w:history="1">
                 <w:r>
                   <w:rPr>
                     <w:rStyle w:val="Hyperlink"/>
@@ -1387,7 +1389,7 @@
                     <w:noProof/>
                     <w:webHidden/>
                   </w:rPr>
-                  <w:instrText xml:space="preserve"> PAGEREF _Toc441821562 \h </w:instrText>
+                  <w:instrText xml:space="preserve"> PAGEREF _Toc443151956 \h </w:instrText>
                 </w:r>
                 <w:r>
                   <w:rPr>
@@ -1407,7 +1409,7 @@
                     <w:noProof/>
                     <w:webHidden/>
                   </w:rPr>
-                  <w:t>8</w:t>
+                  <w:t>9</w:t>
                 </w:r>
                 <w:r>
                   <w:rPr>
@@ -1430,7 +1432,7 @@
                   <w:lang w:val="en-GB" w:eastAsia="en-GB"/>
                 </w:rPr>
               </w:pPr>
-              <w:hyperlink w:anchor="_Toc441821563" w:history="1">
+              <w:hyperlink w:anchor="_Toc443151957" w:history="1">
                 <w:r>
                   <w:rPr>
                     <w:rStyle w:val="Hyperlink"/>
@@ -1457,7 +1459,7 @@
                     <w:noProof/>
                     <w:webHidden/>
                   </w:rPr>
-                  <w:instrText xml:space="preserve"> PAGEREF _Toc441821563 \h </w:instrText>
+                  <w:instrText xml:space="preserve"> PAGEREF _Toc443151957 \h </w:instrText>
                 </w:r>
                 <w:r>
                   <w:rPr>
@@ -1477,7 +1479,7 @@
                     <w:noProof/>
                     <w:webHidden/>
                   </w:rPr>
-                  <w:t>8</w:t>
+                  <w:t>9</w:t>
                 </w:r>
                 <w:r>
                   <w:rPr>
@@ -1500,7 +1502,7 @@
                   <w:lang w:val="en-GB" w:eastAsia="en-GB"/>
                 </w:rPr>
               </w:pPr>
-              <w:hyperlink w:anchor="_Toc441821564" w:history="1">
+              <w:hyperlink w:anchor="_Toc443151958" w:history="1">
                 <w:r>
                   <w:rPr>
                     <w:rStyle w:val="Hyperlink"/>
@@ -1527,7 +1529,7 @@
                     <w:noProof/>
                     <w:webHidden/>
                   </w:rPr>
-                  <w:instrText xml:space="preserve"> PAGEREF _Toc441821564 \h </w:instrText>
+                  <w:instrText xml:space="preserve"> PAGEREF _Toc443151958 \h </w:instrText>
                 </w:r>
                 <w:r>
                   <w:rPr>
@@ -1547,7 +1549,7 @@
                     <w:noProof/>
                     <w:webHidden/>
                   </w:rPr>
-                  <w:t>10</w:t>
+                  <w:t>11</w:t>
                 </w:r>
                 <w:r>
                   <w:rPr>
@@ -1570,13 +1572,13 @@
                   <w:lang w:val="en-GB" w:eastAsia="en-GB"/>
                 </w:rPr>
               </w:pPr>
-              <w:hyperlink w:anchor="_Toc441821565" w:history="1">
+              <w:hyperlink w:anchor="_Toc443151959" w:history="1">
                 <w:r>
                   <w:rPr>
                     <w:rStyle w:val="Hyperlink"/>
                     <w:noProof/>
                   </w:rPr>
-                  <w:t>3.2.2 Home Page</w:t>
+                  <w:t>3.2.2 Web Login Page</w:t>
                 </w:r>
                 <w:r>
                   <w:rPr>
@@ -1597,7 +1599,7 @@
                     <w:noProof/>
                     <w:webHidden/>
                   </w:rPr>
-                  <w:instrText xml:space="preserve"> PAGEREF _Toc441821565 \h </w:instrText>
+                  <w:instrText xml:space="preserve"> PAGEREF _Toc443151959 \h </w:instrText>
                 </w:r>
                 <w:r>
                   <w:rPr>
@@ -1617,7 +1619,7 @@
                     <w:noProof/>
                     <w:webHidden/>
                   </w:rPr>
-                  <w:t>10</w:t>
+                  <w:t>11</w:t>
                 </w:r>
                 <w:r>
                   <w:rPr>
@@ -1640,13 +1642,13 @@
                   <w:lang w:val="en-GB" w:eastAsia="en-GB"/>
                 </w:rPr>
               </w:pPr>
-              <w:hyperlink w:anchor="_Toc441821566" w:history="1">
+              <w:hyperlink w:anchor="_Toc443151960" w:history="1">
                 <w:r>
                   <w:rPr>
                     <w:rStyle w:val="Hyperlink"/>
                     <w:noProof/>
                   </w:rPr>
-                  <w:t>3.2.3 Members Page</w:t>
+                  <w:t>3.2.2a Home Page</w:t>
                 </w:r>
                 <w:r>
                   <w:rPr>
@@ -1667,7 +1669,7 @@
                     <w:noProof/>
                     <w:webHidden/>
                   </w:rPr>
-                  <w:instrText xml:space="preserve"> PAGEREF _Toc441821566 \h </w:instrText>
+                  <w:instrText xml:space="preserve"> PAGEREF _Toc443151960 \h </w:instrText>
                 </w:r>
                 <w:r>
                   <w:rPr>
@@ -1687,7 +1689,7 @@
                     <w:noProof/>
                     <w:webHidden/>
                   </w:rPr>
-                  <w:t>11</w:t>
+                  <w:t>12</w:t>
                 </w:r>
                 <w:r>
                   <w:rPr>
@@ -1710,12 +1712,84 @@
                   <w:lang w:val="en-GB" w:eastAsia="en-GB"/>
                 </w:rPr>
               </w:pPr>
-              <w:hyperlink w:anchor="_Toc441821567" w:history="1">
+              <w:hyperlink w:anchor="_Toc443151961" w:history="1">
                 <w:r>
                   <w:rPr>
                     <w:rStyle w:val="Hyperlink"/>
                     <w:noProof/>
                   </w:rPr>
+                  <w:t>3.2.3 Members Page</w:t>
+                </w:r>
+                <w:r>
+                  <w:rPr>
+                    <w:noProof/>
+                    <w:webHidden/>
+                  </w:rPr>
+                  <w:tab/>
+                </w:r>
+                <w:r>
+                  <w:rPr>
+                    <w:noProof/>
+                    <w:webHidden/>
+                  </w:rPr>
+                  <w:fldChar w:fldCharType="begin"/>
+                </w:r>
+                <w:r>
+                  <w:rPr>
+                    <w:noProof/>
+                    <w:webHidden/>
+                  </w:rPr>
+                  <w:instrText xml:space="preserve"> PAGEREF _Toc443151961 \h </w:instrText>
+                </w:r>
+                <w:r>
+                  <w:rPr>
+                    <w:noProof/>
+                    <w:webHidden/>
+                  </w:rPr>
+                </w:r>
+                <w:r>
+                  <w:rPr>
+                    <w:noProof/>
+                    <w:webHidden/>
+                  </w:rPr>
+                  <w:fldChar w:fldCharType="separate"/>
+                </w:r>
+                <w:r>
+                  <w:rPr>
+                    <w:noProof/>
+                    <w:webHidden/>
+                  </w:rPr>
+                  <w:t>13</w:t>
+                </w:r>
+                <w:r>
+                  <w:rPr>
+                    <w:noProof/>
+                    <w:webHidden/>
+                  </w:rPr>
+                  <w:fldChar w:fldCharType="end"/>
+                </w:r>
+              </w:hyperlink>
+              <w:bookmarkStart w:id="0" w:name="_GoBack"/>
+              <w:bookmarkEnd w:id="0"/>
+            </w:p>
+            <w:p>
+              <w:pPr>
+                <w:pStyle w:val="TOC3"/>
+                <w:tabs>
+                  <w:tab w:val="right" w:leader="dot" w:pos="9016"/>
+                </w:tabs>
+                <w:rPr>
+                  <w:rFonts w:cstheme="minorBidi"/>
+                  <w:noProof/>
+                  <w:lang w:val="en-GB" w:eastAsia="en-GB"/>
+                </w:rPr>
+              </w:pPr>
+              <w:hyperlink w:anchor="_Toc443151962" w:history="1">
+                <w:r>
+                  <w:rPr>
+                    <w:rStyle w:val="Hyperlink"/>
+                    <w:noProof/>
+                  </w:rPr>
                   <w:t>3.2.4 Members Information Page</w:t>
                 </w:r>
                 <w:r>
@@ -1737,7 +1811,7 @@
                     <w:noProof/>
                     <w:webHidden/>
                   </w:rPr>
-                  <w:instrText xml:space="preserve"> PAGEREF _Toc441821567 \h </w:instrText>
+                  <w:instrText xml:space="preserve"> PAGEREF _Toc443151962 \h </w:instrText>
                 </w:r>
                 <w:r>
                   <w:rPr>
@@ -1757,7 +1831,7 @@
                     <w:noProof/>
                     <w:webHidden/>
                   </w:rPr>
-                  <w:t>12</w:t>
+                  <w:t>14</w:t>
                 </w:r>
                 <w:r>
                   <w:rPr>
@@ -1780,7 +1854,7 @@
                   <w:lang w:val="en-GB" w:eastAsia="en-GB"/>
                 </w:rPr>
               </w:pPr>
-              <w:hyperlink w:anchor="_Toc441821568" w:history="1">
+              <w:hyperlink w:anchor="_Toc443151963" w:history="1">
                 <w:r>
                   <w:rPr>
                     <w:rStyle w:val="Hyperlink"/>
@@ -1807,7 +1881,7 @@
                     <w:noProof/>
                     <w:webHidden/>
                   </w:rPr>
-                  <w:instrText xml:space="preserve"> PAGEREF _Toc441821568 \h </w:instrText>
+                  <w:instrText xml:space="preserve"> PAGEREF _Toc443151963 \h </w:instrText>
                 </w:r>
                 <w:r>
                   <w:rPr>
@@ -1827,7 +1901,7 @@
                     <w:noProof/>
                     <w:webHidden/>
                   </w:rPr>
-                  <w:t>13</w:t>
+                  <w:t>15</w:t>
                 </w:r>
                 <w:r>
                   <w:rPr>
@@ -1850,13 +1924,13 @@
                   <w:lang w:val="en-GB" w:eastAsia="en-GB"/>
                 </w:rPr>
               </w:pPr>
-              <w:hyperlink w:anchor="_Toc441821569" w:history="1">
+              <w:hyperlink w:anchor="_Toc443151965" w:history="1">
                 <w:r>
                   <w:rPr>
                     <w:rStyle w:val="Hyperlink"/>
                     <w:noProof/>
                   </w:rPr>
-                  <w:t>3.2.6 Create Task Page</w:t>
+                  <w:t>3.2.5a Create Member Page</w:t>
                 </w:r>
                 <w:r>
                   <w:rPr>
@@ -1877,7 +1951,7 @@
                     <w:noProof/>
                     <w:webHidden/>
                   </w:rPr>
-                  <w:instrText xml:space="preserve"> PAGEREF _Toc441821569 \h </w:instrText>
+                  <w:instrText xml:space="preserve"> PAGEREF _Toc443151965 \h </w:instrText>
                 </w:r>
                 <w:r>
                   <w:rPr>
@@ -1897,7 +1971,7 @@
                     <w:noProof/>
                     <w:webHidden/>
                   </w:rPr>
-                  <w:t>14</w:t>
+                  <w:t>16</w:t>
                 </w:r>
                 <w:r>
                   <w:rPr>
@@ -1920,13 +1994,13 @@
                   <w:lang w:val="en-GB" w:eastAsia="en-GB"/>
                 </w:rPr>
               </w:pPr>
-              <w:hyperlink w:anchor="_Toc441821570" w:history="1">
+              <w:hyperlink w:anchor="_Toc443151966" w:history="1">
                 <w:r>
                   <w:rPr>
                     <w:rStyle w:val="Hyperlink"/>
                     <w:noProof/>
                   </w:rPr>
-                  <w:t>3.2.7 View Tasks Page</w:t>
+                  <w:t>3.2.6 Create Task Page</w:t>
                 </w:r>
                 <w:r>
                   <w:rPr>
@@ -1947,7 +2021,7 @@
                     <w:noProof/>
                     <w:webHidden/>
                   </w:rPr>
-                  <w:instrText xml:space="preserve"> PAGEREF _Toc441821570 \h </w:instrText>
+                  <w:instrText xml:space="preserve"> PAGEREF _Toc443151966 \h </w:instrText>
                 </w:r>
                 <w:r>
                   <w:rPr>
@@ -1967,7 +2041,7 @@
                     <w:noProof/>
                     <w:webHidden/>
                   </w:rPr>
-                  <w:t>15</w:t>
+                  <w:t>17</w:t>
                 </w:r>
                 <w:r>
                   <w:rPr>
@@ -1990,13 +2064,13 @@
                   <w:lang w:val="en-GB" w:eastAsia="en-GB"/>
                 </w:rPr>
               </w:pPr>
-              <w:hyperlink w:anchor="_Toc441821571" w:history="1">
+              <w:hyperlink w:anchor="_Toc443151967" w:history="1">
                 <w:r>
                   <w:rPr>
                     <w:rStyle w:val="Hyperlink"/>
                     <w:noProof/>
                   </w:rPr>
-                  <w:t>3.2.8 View Task Page</w:t>
+                  <w:t>3.2.7 View Tasks Page</w:t>
                 </w:r>
                 <w:r>
                   <w:rPr>
@@ -2017,7 +2091,7 @@
                     <w:noProof/>
                     <w:webHidden/>
                   </w:rPr>
-                  <w:instrText xml:space="preserve"> PAGEREF _Toc441821571 \h </w:instrText>
+                  <w:instrText xml:space="preserve"> PAGEREF _Toc443151967 \h </w:instrText>
                 </w:r>
                 <w:r>
                   <w:rPr>
@@ -2037,7 +2111,7 @@
                     <w:noProof/>
                     <w:webHidden/>
                   </w:rPr>
-                  <w:t>16</w:t>
+                  <w:t>18</w:t>
                 </w:r>
                 <w:r>
                   <w:rPr>
@@ -2060,13 +2134,13 @@
                   <w:lang w:val="en-GB" w:eastAsia="en-GB"/>
                 </w:rPr>
               </w:pPr>
-              <w:hyperlink w:anchor="_Toc441821572" w:history="1">
+              <w:hyperlink w:anchor="_Toc443151968" w:history="1">
                 <w:r>
                   <w:rPr>
                     <w:rStyle w:val="Hyperlink"/>
                     <w:noProof/>
                   </w:rPr>
-                  <w:t>3.2.9 Edit Task Page</w:t>
+                  <w:t>3.2.8 View Task Page</w:t>
                 </w:r>
                 <w:r>
                   <w:rPr>
@@ -2087,7 +2161,7 @@
                     <w:noProof/>
                     <w:webHidden/>
                   </w:rPr>
-                  <w:instrText xml:space="preserve"> PAGEREF _Toc441821572 \h </w:instrText>
+                  <w:instrText xml:space="preserve"> PAGEREF _Toc443151968 \h </w:instrText>
                 </w:r>
                 <w:r>
                   <w:rPr>
@@ -2107,7 +2181,7 @@
                     <w:noProof/>
                     <w:webHidden/>
                   </w:rPr>
-                  <w:t>17</w:t>
+                  <w:t>19</w:t>
                 </w:r>
                 <w:r>
                   <w:rPr>
@@ -2130,13 +2204,13 @@
                   <w:lang w:val="en-GB" w:eastAsia="en-GB"/>
                 </w:rPr>
               </w:pPr>
-              <w:hyperlink w:anchor="_Toc441821573" w:history="1">
+              <w:hyperlink w:anchor="_Toc443151969" w:history="1">
                 <w:r>
                   <w:rPr>
                     <w:rStyle w:val="Hyperlink"/>
                     <w:noProof/>
                   </w:rPr>
-                  <w:t>3.2.10 Rough TaskerCLI Designs</w:t>
+                  <w:t>3.2.9 Edit Task Page</w:t>
                 </w:r>
                 <w:r>
                   <w:rPr>
@@ -2157,7 +2231,7 @@
                     <w:noProof/>
                     <w:webHidden/>
                   </w:rPr>
-                  <w:instrText xml:space="preserve"> PAGEREF _Toc441821573 \h </w:instrText>
+                  <w:instrText xml:space="preserve"> PAGEREF _Toc443151969 \h </w:instrText>
                 </w:r>
                 <w:r>
                   <w:rPr>
@@ -2177,7 +2251,7 @@
                     <w:noProof/>
                     <w:webHidden/>
                   </w:rPr>
-                  <w:t>18</w:t>
+                  <w:t>20</w:t>
                 </w:r>
                 <w:r>
                   <w:rPr>
@@ -2200,13 +2274,13 @@
                   <w:lang w:val="en-GB" w:eastAsia="en-GB"/>
                 </w:rPr>
               </w:pPr>
-              <w:hyperlink w:anchor="_Toc441821574" w:history="1">
+              <w:hyperlink w:anchor="_Toc443151970" w:history="1">
                 <w:r>
                   <w:rPr>
                     <w:rStyle w:val="Hyperlink"/>
                     <w:noProof/>
                   </w:rPr>
-                  <w:t>3.2.10a Login page</w:t>
+                  <w:t>3.2.10 Rough TaskerCLI Designs</w:t>
                 </w:r>
                 <w:r>
                   <w:rPr>
@@ -2227,7 +2301,7 @@
                     <w:noProof/>
                     <w:webHidden/>
                   </w:rPr>
-                  <w:instrText xml:space="preserve"> PAGEREF _Toc441821574 \h </w:instrText>
+                  <w:instrText xml:space="preserve"> PAGEREF _Toc443151970 \h </w:instrText>
                 </w:r>
                 <w:r>
                   <w:rPr>
@@ -2247,7 +2321,7 @@
                     <w:noProof/>
                     <w:webHidden/>
                   </w:rPr>
-                  <w:t>19</w:t>
+                  <w:t>21</w:t>
                 </w:r>
                 <w:r>
                   <w:rPr>
@@ -2270,13 +2344,13 @@
                   <w:lang w:val="en-GB" w:eastAsia="en-GB"/>
                 </w:rPr>
               </w:pPr>
-              <w:hyperlink w:anchor="_Toc441821575" w:history="1">
+              <w:hyperlink w:anchor="_Toc443151971" w:history="1">
                 <w:r>
                   <w:rPr>
                     <w:rStyle w:val="Hyperlink"/>
                     <w:noProof/>
                   </w:rPr>
-                  <w:t>3.2.11 User Application</w:t>
+                  <w:t>3.2.10a Login page</w:t>
                 </w:r>
                 <w:r>
                   <w:rPr>
@@ -2297,7 +2371,7 @@
                     <w:noProof/>
                     <w:webHidden/>
                   </w:rPr>
-                  <w:instrText xml:space="preserve"> PAGEREF _Toc441821575 \h </w:instrText>
+                  <w:instrText xml:space="preserve"> PAGEREF _Toc443151971 \h </w:instrText>
                 </w:r>
                 <w:r>
                   <w:rPr>
@@ -2317,7 +2391,7 @@
                     <w:noProof/>
                     <w:webHidden/>
                   </w:rPr>
-                  <w:t>20</w:t>
+                  <w:t>22</w:t>
                 </w:r>
                 <w:r>
                   <w:rPr>
@@ -2340,12 +2414,82 @@
                   <w:lang w:val="en-GB" w:eastAsia="en-GB"/>
                 </w:rPr>
               </w:pPr>
-              <w:hyperlink w:anchor="_Toc441821576" w:history="1">
+              <w:hyperlink w:anchor="_Toc443151972" w:history="1">
                 <w:r>
                   <w:rPr>
                     <w:rStyle w:val="Hyperlink"/>
                     <w:noProof/>
                   </w:rPr>
+                  <w:t>3.2.11 User Application</w:t>
+                </w:r>
+                <w:r>
+                  <w:rPr>
+                    <w:noProof/>
+                    <w:webHidden/>
+                  </w:rPr>
+                  <w:tab/>
+                </w:r>
+                <w:r>
+                  <w:rPr>
+                    <w:noProof/>
+                    <w:webHidden/>
+                  </w:rPr>
+                  <w:fldChar w:fldCharType="begin"/>
+                </w:r>
+                <w:r>
+                  <w:rPr>
+                    <w:noProof/>
+                    <w:webHidden/>
+                  </w:rPr>
+                  <w:instrText xml:space="preserve"> PAGEREF _Toc443151972 \h </w:instrText>
+                </w:r>
+                <w:r>
+                  <w:rPr>
+                    <w:noProof/>
+                    <w:webHidden/>
+                  </w:rPr>
+                </w:r>
+                <w:r>
+                  <w:rPr>
+                    <w:noProof/>
+                    <w:webHidden/>
+                  </w:rPr>
+                  <w:fldChar w:fldCharType="separate"/>
+                </w:r>
+                <w:r>
+                  <w:rPr>
+                    <w:noProof/>
+                    <w:webHidden/>
+                  </w:rPr>
+                  <w:t>23</w:t>
+                </w:r>
+                <w:r>
+                  <w:rPr>
+                    <w:noProof/>
+                    <w:webHidden/>
+                  </w:rPr>
+                  <w:fldChar w:fldCharType="end"/>
+                </w:r>
+              </w:hyperlink>
+            </w:p>
+            <w:p>
+              <w:pPr>
+                <w:pStyle w:val="TOC3"/>
+                <w:tabs>
+                  <w:tab w:val="right" w:leader="dot" w:pos="9016"/>
+                </w:tabs>
+                <w:rPr>
+                  <w:rFonts w:cstheme="minorBidi"/>
+                  <w:noProof/>
+                  <w:lang w:val="en-GB" w:eastAsia="en-GB"/>
+                </w:rPr>
+              </w:pPr>
+              <w:hyperlink w:anchor="_Toc443151973" w:history="1">
+                <w:r>
+                  <w:rPr>
+                    <w:rStyle w:val="Hyperlink"/>
+                    <w:noProof/>
+                  </w:rPr>
                   <w:t>3.2.12 Editor</w:t>
                 </w:r>
                 <w:r>
@@ -2367,7 +2511,7 @@
                     <w:noProof/>
                     <w:webHidden/>
                   </w:rPr>
-                  <w:instrText xml:space="preserve"> PAGEREF _Toc441821576 \h </w:instrText>
+                  <w:instrText xml:space="preserve"> PAGEREF _Toc443151973 \h </w:instrText>
                 </w:r>
                 <w:r>
                   <w:rPr>
@@ -2387,7 +2531,7 @@
                     <w:noProof/>
                     <w:webHidden/>
                   </w:rPr>
-                  <w:t>21</w:t>
+                  <w:t>24</w:t>
                 </w:r>
                 <w:r>
                   <w:rPr>
@@ -2410,7 +2554,7 @@
                   <w:lang w:eastAsia="en-GB"/>
                 </w:rPr>
               </w:pPr>
-              <w:hyperlink w:anchor="_Toc441821577" w:history="1">
+              <w:hyperlink w:anchor="_Toc443151974" w:history="1">
                 <w:r>
                   <w:rPr>
                     <w:rStyle w:val="Hyperlink"/>
@@ -2437,7 +2581,7 @@
                     <w:noProof/>
                     <w:webHidden/>
                   </w:rPr>
-                  <w:instrText xml:space="preserve"> PAGEREF _Toc441821577 \h </w:instrText>
+                  <w:instrText xml:space="preserve"> PAGEREF _Toc443151974 \h </w:instrText>
                 </w:r>
                 <w:r>
                   <w:rPr>
@@ -2457,7 +2601,7 @@
                     <w:noProof/>
                     <w:webHidden/>
                   </w:rPr>
-                  <w:t>22</w:t>
+                  <w:t>25</w:t>
                 </w:r>
                 <w:r>
                   <w:rPr>
@@ -2480,7 +2624,7 @@
                   <w:lang w:eastAsia="en-GB"/>
                 </w:rPr>
               </w:pPr>
-              <w:hyperlink w:anchor="_Toc441821578" w:history="1">
+              <w:hyperlink w:anchor="_Toc443151975" w:history="1">
                 <w:r>
                   <w:rPr>
                     <w:rStyle w:val="Hyperlink"/>
@@ -2507,7 +2651,7 @@
                     <w:noProof/>
                     <w:webHidden/>
                   </w:rPr>
-                  <w:instrText xml:space="preserve"> PAGEREF _Toc441821578 \h </w:instrText>
+                  <w:instrText xml:space="preserve"> PAGEREF _Toc443151975 \h </w:instrText>
                 </w:r>
                 <w:r>
                   <w:rPr>
@@ -2527,7 +2671,7 @@
                     <w:noProof/>
                     <w:webHidden/>
                   </w:rPr>
-                  <w:t>22</w:t>
+                  <w:t>25</w:t>
                 </w:r>
                 <w:r>
                   <w:rPr>
@@ -2550,7 +2694,7 @@
                   <w:lang w:eastAsia="en-GB"/>
                 </w:rPr>
               </w:pPr>
-              <w:hyperlink w:anchor="_Toc441821579" w:history="1">
+              <w:hyperlink w:anchor="_Toc443151976" w:history="1">
                 <w:r>
                   <w:rPr>
                     <w:rStyle w:val="Hyperlink"/>
@@ -2577,7 +2721,7 @@
                     <w:noProof/>
                     <w:webHidden/>
                   </w:rPr>
-                  <w:instrText xml:space="preserve"> PAGEREF _Toc441821579 \h </w:instrText>
+                  <w:instrText xml:space="preserve"> PAGEREF _Toc443151976 \h </w:instrText>
                 </w:r>
                 <w:r>
                   <w:rPr>
@@ -2597,7 +2741,7 @@
                     <w:noProof/>
                     <w:webHidden/>
                   </w:rPr>
-                  <w:t>22</w:t>
+                  <w:t>25</w:t>
                 </w:r>
                 <w:r>
                   <w:rPr>
@@ -2620,7 +2764,7 @@
                   <w:lang w:eastAsia="en-GB"/>
                 </w:rPr>
               </w:pPr>
-              <w:hyperlink w:anchor="_Toc441821580" w:history="1">
+              <w:hyperlink w:anchor="_Toc443151977" w:history="1">
                 <w:r>
                   <w:rPr>
                     <w:rStyle w:val="Hyperlink"/>
@@ -2647,7 +2791,7 @@
                     <w:noProof/>
                     <w:webHidden/>
                   </w:rPr>
-                  <w:instrText xml:space="preserve"> PAGEREF _Toc441821580 \h </w:instrText>
+                  <w:instrText xml:space="preserve"> PAGEREF _Toc443151977 \h </w:instrText>
                 </w:r>
                 <w:r>
                   <w:rPr>
@@ -2667,7 +2811,7 @@
                     <w:noProof/>
                     <w:webHidden/>
                   </w:rPr>
-                  <w:t>22</w:t>
+                  <w:t>25</w:t>
                 </w:r>
                 <w:r>
                   <w:rPr>
@@ -2690,7 +2834,7 @@
                   <w:lang w:eastAsia="en-GB"/>
                 </w:rPr>
               </w:pPr>
-              <w:hyperlink w:anchor="_Toc441821581" w:history="1">
+              <w:hyperlink w:anchor="_Toc443151978" w:history="1">
                 <w:r>
                   <w:rPr>
                     <w:rStyle w:val="Hyperlink"/>
@@ -2717,7 +2861,7 @@
                     <w:noProof/>
                     <w:webHidden/>
                   </w:rPr>
-                  <w:instrText xml:space="preserve"> PAGEREF _Toc441821581 \h </w:instrText>
+                  <w:instrText xml:space="preserve"> PAGEREF _Toc443151978 \h </w:instrText>
                 </w:r>
                 <w:r>
                   <w:rPr>
@@ -2737,7 +2881,7 @@
                     <w:noProof/>
                     <w:webHidden/>
                   </w:rPr>
-                  <w:t>22</w:t>
+                  <w:t>25</w:t>
                 </w:r>
                 <w:r>
                   <w:rPr>
@@ -2760,7 +2904,7 @@
                   <w:lang w:eastAsia="en-GB"/>
                 </w:rPr>
               </w:pPr>
-              <w:hyperlink w:anchor="_Toc441821582" w:history="1">
+              <w:hyperlink w:anchor="_Toc443151979" w:history="1">
                 <w:r>
                   <w:rPr>
                     <w:rStyle w:val="Hyperlink"/>
@@ -2787,7 +2931,7 @@
                     <w:noProof/>
                     <w:webHidden/>
                   </w:rPr>
-                  <w:instrText xml:space="preserve"> PAGEREF _Toc441821582 \h </w:instrText>
+                  <w:instrText xml:space="preserve"> PAGEREF _Toc443151979 \h </w:instrText>
                 </w:r>
                 <w:r>
                   <w:rPr>
@@ -2807,7 +2951,7 @@
                     <w:noProof/>
                     <w:webHidden/>
                   </w:rPr>
-                  <w:t>23</w:t>
+                  <w:t>26</w:t>
                 </w:r>
                 <w:r>
                   <w:rPr>
@@ -2830,7 +2974,7 @@
                   <w:lang w:eastAsia="en-GB"/>
                 </w:rPr>
               </w:pPr>
-              <w:hyperlink w:anchor="_Toc441821583" w:history="1">
+              <w:hyperlink w:anchor="_Toc443151980" w:history="1">
                 <w:r>
                   <w:rPr>
                     <w:rStyle w:val="Hyperlink"/>
@@ -2857,7 +3001,7 @@
                     <w:noProof/>
                     <w:webHidden/>
                   </w:rPr>
-                  <w:instrText xml:space="preserve"> PAGEREF _Toc441821583 \h </w:instrText>
+                  <w:instrText xml:space="preserve"> PAGEREF _Toc443151980 \h </w:instrText>
                 </w:r>
                 <w:r>
                   <w:rPr>
@@ -2877,7 +3021,7 @@
                     <w:noProof/>
                     <w:webHidden/>
                   </w:rPr>
-                  <w:t>23</w:t>
+                  <w:t>26</w:t>
                 </w:r>
                 <w:r>
                   <w:rPr>
@@ -2900,7 +3044,7 @@
                   <w:lang w:eastAsia="en-GB"/>
                 </w:rPr>
               </w:pPr>
-              <w:hyperlink w:anchor="_Toc441821584" w:history="1">
+              <w:hyperlink w:anchor="_Toc443151981" w:history="1">
                 <w:r>
                   <w:rPr>
                     <w:rStyle w:val="Hyperlink"/>
@@ -2927,7 +3071,7 @@
                     <w:noProof/>
                     <w:webHidden/>
                   </w:rPr>
-                  <w:instrText xml:space="preserve"> PAGEREF _Toc441821584 \h </w:instrText>
+                  <w:instrText xml:space="preserve"> PAGEREF _Toc443151981 \h </w:instrText>
                 </w:r>
                 <w:r>
                   <w:rPr>
@@ -2947,7 +3091,7 @@
                     <w:noProof/>
                     <w:webHidden/>
                   </w:rPr>
-                  <w:t>23</w:t>
+                  <w:t>26</w:t>
                 </w:r>
                 <w:r>
                   <w:rPr>
@@ -2970,7 +3114,7 @@
                   <w:lang w:eastAsia="en-GB"/>
                 </w:rPr>
               </w:pPr>
-              <w:hyperlink w:anchor="_Toc441821585" w:history="1">
+              <w:hyperlink w:anchor="_Toc443151982" w:history="1">
                 <w:r>
                   <w:rPr>
                     <w:rStyle w:val="Hyperlink"/>
@@ -2997,7 +3141,7 @@
                     <w:noProof/>
                     <w:webHidden/>
                   </w:rPr>
-                  <w:instrText xml:space="preserve"> PAGEREF _Toc441821585 \h </w:instrText>
+                  <w:instrText xml:space="preserve"> PAGEREF _Toc443151982 \h </w:instrText>
                 </w:r>
                 <w:r>
                   <w:rPr>
@@ -3017,7 +3161,7 @@
                     <w:noProof/>
                     <w:webHidden/>
                   </w:rPr>
-                  <w:t>23</w:t>
+                  <w:t>26</w:t>
                 </w:r>
                 <w:r>
                   <w:rPr>
@@ -3040,7 +3184,7 @@
                   <w:lang w:eastAsia="en-GB"/>
                 </w:rPr>
               </w:pPr>
-              <w:hyperlink w:anchor="_Toc441821586" w:history="1">
+              <w:hyperlink w:anchor="_Toc443151983" w:history="1">
                 <w:r>
                   <w:rPr>
                     <w:rStyle w:val="Hyperlink"/>
@@ -3067,7 +3211,7 @@
                     <w:noProof/>
                     <w:webHidden/>
                   </w:rPr>
-                  <w:instrText xml:space="preserve"> PAGEREF _Toc441821586 \h </w:instrText>
+                  <w:instrText xml:space="preserve"> PAGEREF _Toc443151983 \h </w:instrText>
                 </w:r>
                 <w:r>
                   <w:rPr>
@@ -3087,7 +3231,7 @@
                     <w:noProof/>
                     <w:webHidden/>
                   </w:rPr>
-                  <w:t>23</w:t>
+                  <w:t>26</w:t>
                 </w:r>
                 <w:r>
                   <w:rPr>
@@ -3110,7 +3254,7 @@
                   <w:lang w:eastAsia="en-GB"/>
                 </w:rPr>
               </w:pPr>
-              <w:hyperlink w:anchor="_Toc441821587" w:history="1">
+              <w:hyperlink w:anchor="_Toc443151984" w:history="1">
                 <w:r>
                   <w:rPr>
                     <w:rStyle w:val="Hyperlink"/>
@@ -3137,7 +3281,7 @@
                     <w:noProof/>
                     <w:webHidden/>
                   </w:rPr>
-                  <w:instrText xml:space="preserve"> PAGEREF _Toc441821587 \h </w:instrText>
+                  <w:instrText xml:space="preserve"> PAGEREF _Toc443151984 \h </w:instrText>
                 </w:r>
                 <w:r>
                   <w:rPr>
@@ -3157,7 +3301,7 @@
                     <w:noProof/>
                     <w:webHidden/>
                   </w:rPr>
-                  <w:t>24</w:t>
+                  <w:t>27</w:t>
                 </w:r>
                 <w:r>
                   <w:rPr>
@@ -3180,7 +3324,7 @@
                   <w:lang w:eastAsia="en-GB"/>
                 </w:rPr>
               </w:pPr>
-              <w:hyperlink w:anchor="_Toc441821588" w:history="1">
+              <w:hyperlink w:anchor="_Toc443151985" w:history="1">
                 <w:r>
                   <w:rPr>
                     <w:rStyle w:val="Hyperlink"/>
@@ -3207,7 +3351,7 @@
                     <w:noProof/>
                     <w:webHidden/>
                   </w:rPr>
-                  <w:instrText xml:space="preserve"> PAGEREF _Toc441821588 \h </w:instrText>
+                  <w:instrText xml:space="preserve"> PAGEREF _Toc443151985 \h </w:instrText>
                 </w:r>
                 <w:r>
                   <w:rPr>
@@ -3227,7 +3371,7 @@
                     <w:noProof/>
                     <w:webHidden/>
                   </w:rPr>
-                  <w:t>24</w:t>
+                  <w:t>27</w:t>
                 </w:r>
                 <w:r>
                   <w:rPr>
@@ -3250,7 +3394,7 @@
                   <w:lang w:eastAsia="en-GB"/>
                 </w:rPr>
               </w:pPr>
-              <w:hyperlink w:anchor="_Toc441821589" w:history="1">
+              <w:hyperlink w:anchor="_Toc443151986" w:history="1">
                 <w:r>
                   <w:rPr>
                     <w:rStyle w:val="Hyperlink"/>
@@ -3277,7 +3421,7 @@
                     <w:noProof/>
                     <w:webHidden/>
                   </w:rPr>
-                  <w:instrText xml:space="preserve"> PAGEREF _Toc441821589 \h </w:instrText>
+                  <w:instrText xml:space="preserve"> PAGEREF _Toc443151986 \h </w:instrText>
                 </w:r>
                 <w:r>
                   <w:rPr>
@@ -3297,7 +3441,7 @@
                     <w:noProof/>
                     <w:webHidden/>
                   </w:rPr>
-                  <w:t>24</w:t>
+                  <w:t>27</w:t>
                 </w:r>
                 <w:r>
                   <w:rPr>
@@ -3320,7 +3464,7 @@
                   <w:lang w:eastAsia="en-GB"/>
                 </w:rPr>
               </w:pPr>
-              <w:hyperlink w:anchor="_Toc441821590" w:history="1">
+              <w:hyperlink w:anchor="_Toc443151987" w:history="1">
                 <w:r>
                   <w:rPr>
                     <w:rStyle w:val="Hyperlink"/>
@@ -3347,7 +3491,7 @@
                     <w:noProof/>
                     <w:webHidden/>
                   </w:rPr>
-                  <w:instrText xml:space="preserve"> PAGEREF _Toc441821590 \h </w:instrText>
+                  <w:instrText xml:space="preserve"> PAGEREF _Toc443151987 \h </w:instrText>
                 </w:r>
                 <w:r>
                   <w:rPr>
@@ -3367,7 +3511,7 @@
                     <w:noProof/>
                     <w:webHidden/>
                   </w:rPr>
-                  <w:t>24</w:t>
+                  <w:t>27</w:t>
                 </w:r>
                 <w:r>
                   <w:rPr>
@@ -3390,7 +3534,7 @@
                   <w:lang w:eastAsia="en-GB"/>
                 </w:rPr>
               </w:pPr>
-              <w:hyperlink w:anchor="_Toc441821591" w:history="1">
+              <w:hyperlink w:anchor="_Toc443151988" w:history="1">
                 <w:r>
                   <w:rPr>
                     <w:rStyle w:val="Hyperlink"/>
@@ -3417,7 +3561,7 @@
                     <w:noProof/>
                     <w:webHidden/>
                   </w:rPr>
-                  <w:instrText xml:space="preserve"> PAGEREF _Toc441821591 \h </w:instrText>
+                  <w:instrText xml:space="preserve"> PAGEREF _Toc443151988 \h </w:instrText>
                 </w:r>
                 <w:r>
                   <w:rPr>
@@ -3437,7 +3581,7 @@
                     <w:noProof/>
                     <w:webHidden/>
                   </w:rPr>
-                  <w:t>24</w:t>
+                  <w:t>27</w:t>
                 </w:r>
                 <w:r>
                   <w:rPr>
@@ -3460,7 +3604,7 @@
                   <w:lang w:eastAsia="en-GB"/>
                 </w:rPr>
               </w:pPr>
-              <w:hyperlink w:anchor="_Toc441821592" w:history="1">
+              <w:hyperlink w:anchor="_Toc443151989" w:history="1">
                 <w:r>
                   <w:rPr>
                     <w:rStyle w:val="Hyperlink"/>
@@ -3487,7 +3631,7 @@
                     <w:noProof/>
                     <w:webHidden/>
                   </w:rPr>
-                  <w:instrText xml:space="preserve"> PAGEREF _Toc441821592 \h </w:instrText>
+                  <w:instrText xml:space="preserve"> PAGEREF _Toc443151989 \h </w:instrText>
                 </w:r>
                 <w:r>
                   <w:rPr>
@@ -3507,7 +3651,7 @@
                     <w:noProof/>
                     <w:webHidden/>
                   </w:rPr>
-                  <w:t>25</w:t>
+                  <w:t>28</w:t>
                 </w:r>
                 <w:r>
                   <w:rPr>
@@ -3530,7 +3674,7 @@
                   <w:lang w:eastAsia="en-GB"/>
                 </w:rPr>
               </w:pPr>
-              <w:hyperlink w:anchor="_Toc441821593" w:history="1">
+              <w:hyperlink w:anchor="_Toc443151990" w:history="1">
                 <w:r>
                   <w:rPr>
                     <w:rStyle w:val="Hyperlink"/>
@@ -3557,7 +3701,7 @@
                     <w:noProof/>
                     <w:webHidden/>
                   </w:rPr>
-                  <w:instrText xml:space="preserve"> PAGEREF _Toc441821593 \h </w:instrText>
+                  <w:instrText xml:space="preserve"> PAGEREF _Toc443151990 \h </w:instrText>
                 </w:r>
                 <w:r>
                   <w:rPr>
@@ -3577,7 +3721,7 @@
                     <w:noProof/>
                     <w:webHidden/>
                   </w:rPr>
-                  <w:t>25</w:t>
+                  <w:t>28</w:t>
                 </w:r>
                 <w:r>
                   <w:rPr>
@@ -3600,7 +3744,7 @@
                   <w:lang w:eastAsia="en-GB"/>
                 </w:rPr>
               </w:pPr>
-              <w:hyperlink w:anchor="_Toc441821594" w:history="1">
+              <w:hyperlink w:anchor="_Toc443151991" w:history="1">
                 <w:r>
                   <w:rPr>
                     <w:rStyle w:val="Hyperlink"/>
@@ -3627,7 +3771,7 @@
                     <w:noProof/>
                     <w:webHidden/>
                   </w:rPr>
-                  <w:instrText xml:space="preserve"> PAGEREF _Toc441821594 \h </w:instrText>
+                  <w:instrText xml:space="preserve"> PAGEREF _Toc443151991 \h </w:instrText>
                 </w:r>
                 <w:r>
                   <w:rPr>
@@ -3647,7 +3791,7 @@
                     <w:noProof/>
                     <w:webHidden/>
                   </w:rPr>
-                  <w:t>25</w:t>
+                  <w:t>28</w:t>
                 </w:r>
                 <w:r>
                   <w:rPr>
@@ -3670,7 +3814,7 @@
                   <w:lang w:eastAsia="en-GB"/>
                 </w:rPr>
               </w:pPr>
-              <w:hyperlink w:anchor="_Toc441821595" w:history="1">
+              <w:hyperlink w:anchor="_Toc443151992" w:history="1">
                 <w:r>
                   <w:rPr>
                     <w:rStyle w:val="Hyperlink"/>
@@ -3697,7 +3841,7 @@
                     <w:noProof/>
                     <w:webHidden/>
                   </w:rPr>
-                  <w:instrText xml:space="preserve"> PAGEREF _Toc441821595 \h </w:instrText>
+                  <w:instrText xml:space="preserve"> PAGEREF _Toc443151992 \h </w:instrText>
                 </w:r>
                 <w:r>
                   <w:rPr>
@@ -3717,7 +3861,7 @@
                     <w:noProof/>
                     <w:webHidden/>
                   </w:rPr>
-                  <w:t>25</w:t>
+                  <w:t>28</w:t>
                 </w:r>
                 <w:r>
                   <w:rPr>
@@ -3740,7 +3884,7 @@
                   <w:lang w:eastAsia="en-GB"/>
                 </w:rPr>
               </w:pPr>
-              <w:hyperlink w:anchor="_Toc441821596" w:history="1">
+              <w:hyperlink w:anchor="_Toc443151993" w:history="1">
                 <w:r>
                   <w:rPr>
                     <w:rStyle w:val="Hyperlink"/>
@@ -3767,7 +3911,7 @@
                     <w:noProof/>
                     <w:webHidden/>
                   </w:rPr>
-                  <w:instrText xml:space="preserve"> PAGEREF _Toc441821596 \h </w:instrText>
+                  <w:instrText xml:space="preserve"> PAGEREF _Toc443151993 \h </w:instrText>
                 </w:r>
                 <w:r>
                   <w:rPr>
@@ -3787,7 +3931,7 @@
                     <w:noProof/>
                     <w:webHidden/>
                   </w:rPr>
-                  <w:t>26</w:t>
+                  <w:t>29</w:t>
                 </w:r>
                 <w:r>
                   <w:rPr>
@@ -3810,7 +3954,7 @@
                   <w:lang w:eastAsia="en-GB"/>
                 </w:rPr>
               </w:pPr>
-              <w:hyperlink w:anchor="_Toc441821597" w:history="1">
+              <w:hyperlink w:anchor="_Toc443151994" w:history="1">
                 <w:r>
                   <w:rPr>
                     <w:rStyle w:val="Hyperlink"/>
@@ -3837,7 +3981,7 @@
                     <w:noProof/>
                     <w:webHidden/>
                   </w:rPr>
-                  <w:instrText xml:space="preserve"> PAGEREF _Toc441821597 \h </w:instrText>
+                  <w:instrText xml:space="preserve"> PAGEREF _Toc443151994 \h </w:instrText>
                 </w:r>
                 <w:r>
                   <w:rPr>
@@ -3857,7 +4001,7 @@
                     <w:noProof/>
                     <w:webHidden/>
                   </w:rPr>
-                  <w:t>26</w:t>
+                  <w:t>29</w:t>
                 </w:r>
                 <w:r>
                   <w:rPr>
@@ -3880,7 +4024,7 @@
                   <w:lang w:eastAsia="en-GB"/>
                 </w:rPr>
               </w:pPr>
-              <w:hyperlink w:anchor="_Toc441821598" w:history="1">
+              <w:hyperlink w:anchor="_Toc443151995" w:history="1">
                 <w:r>
                   <w:rPr>
                     <w:rStyle w:val="Hyperlink"/>
@@ -3907,7 +4051,7 @@
                     <w:noProof/>
                     <w:webHidden/>
                   </w:rPr>
-                  <w:instrText xml:space="preserve"> PAGEREF _Toc441821598 \h </w:instrText>
+                  <w:instrText xml:space="preserve"> PAGEREF _Toc443151995 \h </w:instrText>
                 </w:r>
                 <w:r>
                   <w:rPr>
@@ -3927,7 +4071,7 @@
                     <w:noProof/>
                     <w:webHidden/>
                   </w:rPr>
-                  <w:t>26</w:t>
+                  <w:t>29</w:t>
                 </w:r>
                 <w:r>
                   <w:rPr>
@@ -3950,7 +4094,7 @@
                   <w:lang w:eastAsia="en-GB"/>
                 </w:rPr>
               </w:pPr>
-              <w:hyperlink w:anchor="_Toc441821599" w:history="1">
+              <w:hyperlink w:anchor="_Toc443151996" w:history="1">
                 <w:r>
                   <w:rPr>
                     <w:rStyle w:val="Hyperlink"/>
@@ -3977,7 +4121,7 @@
                     <w:noProof/>
                     <w:webHidden/>
                   </w:rPr>
-                  <w:instrText xml:space="preserve"> PAGEREF _Toc441821599 \h </w:instrText>
+                  <w:instrText xml:space="preserve"> PAGEREF _Toc443151996 \h </w:instrText>
                 </w:r>
                 <w:r>
                   <w:rPr>
@@ -3997,7 +4141,7 @@
                     <w:noProof/>
                     <w:webHidden/>
                   </w:rPr>
-                  <w:t>26</w:t>
+                  <w:t>29</w:t>
                 </w:r>
                 <w:r>
                   <w:rPr>
@@ -4020,7 +4164,7 @@
                   <w:lang w:eastAsia="en-GB"/>
                 </w:rPr>
               </w:pPr>
-              <w:hyperlink w:anchor="_Toc441821600" w:history="1">
+              <w:hyperlink w:anchor="_Toc443151997" w:history="1">
                 <w:r>
                   <w:rPr>
                     <w:rStyle w:val="Hyperlink"/>
@@ -4047,7 +4191,7 @@
                     <w:noProof/>
                     <w:webHidden/>
                   </w:rPr>
-                  <w:instrText xml:space="preserve"> PAGEREF _Toc441821600 \h </w:instrText>
+                  <w:instrText xml:space="preserve"> PAGEREF _Toc443151997 \h </w:instrText>
                 </w:r>
                 <w:r>
                   <w:rPr>
@@ -4067,7 +4211,7 @@
                     <w:noProof/>
                     <w:webHidden/>
                   </w:rPr>
-                  <w:t>27</w:t>
+                  <w:t>30</w:t>
                 </w:r>
                 <w:r>
                   <w:rPr>
@@ -4090,7 +4234,7 @@
                   <w:lang w:eastAsia="en-GB"/>
                 </w:rPr>
               </w:pPr>
-              <w:hyperlink w:anchor="_Toc441821601" w:history="1">
+              <w:hyperlink w:anchor="_Toc443151998" w:history="1">
                 <w:r>
                   <w:rPr>
                     <w:rStyle w:val="Hyperlink"/>
@@ -4117,7 +4261,7 @@
                     <w:noProof/>
                     <w:webHidden/>
                   </w:rPr>
-                  <w:instrText xml:space="preserve"> PAGEREF _Toc441821601 \h </w:instrText>
+                  <w:instrText xml:space="preserve"> PAGEREF _Toc443151998 \h </w:instrText>
                 </w:r>
                 <w:r>
                   <w:rPr>
@@ -4137,7 +4281,7 @@
                     <w:noProof/>
                     <w:webHidden/>
                   </w:rPr>
-                  <w:t>27</w:t>
+                  <w:t>30</w:t>
                 </w:r>
                 <w:r>
                   <w:rPr>
@@ -4160,7 +4304,7 @@
                   <w:lang w:eastAsia="en-GB"/>
                 </w:rPr>
               </w:pPr>
-              <w:hyperlink w:anchor="_Toc441821602" w:history="1">
+              <w:hyperlink w:anchor="_Toc443151999" w:history="1">
                 <w:r>
                   <w:rPr>
                     <w:rStyle w:val="Hyperlink"/>
@@ -4187,7 +4331,7 @@
                     <w:noProof/>
                     <w:webHidden/>
                   </w:rPr>
-                  <w:instrText xml:space="preserve"> PAGEREF _Toc441821602 \h </w:instrText>
+                  <w:instrText xml:space="preserve"> PAGEREF _Toc443151999 \h </w:instrText>
                 </w:r>
                 <w:r>
                   <w:rPr>
@@ -4207,7 +4351,7 @@
                     <w:noProof/>
                     <w:webHidden/>
                   </w:rPr>
-                  <w:t>27</w:t>
+                  <w:t>30</w:t>
                 </w:r>
                 <w:r>
                   <w:rPr>
@@ -4230,7 +4374,7 @@
                   <w:lang w:eastAsia="en-GB"/>
                 </w:rPr>
               </w:pPr>
-              <w:hyperlink w:anchor="_Toc441821603" w:history="1">
+              <w:hyperlink w:anchor="_Toc443152000" w:history="1">
                 <w:r>
                   <w:rPr>
                     <w:rStyle w:val="Hyperlink"/>
@@ -4257,7 +4401,7 @@
                     <w:noProof/>
                     <w:webHidden/>
                   </w:rPr>
-                  <w:instrText xml:space="preserve"> PAGEREF _Toc441821603 \h </w:instrText>
+                  <w:instrText xml:space="preserve"> PAGEREF _Toc443152000 \h </w:instrText>
                 </w:r>
                 <w:r>
                   <w:rPr>
@@ -4277,7 +4421,7 @@
                     <w:noProof/>
                     <w:webHidden/>
                   </w:rPr>
-                  <w:t>27</w:t>
+                  <w:t>30</w:t>
                 </w:r>
                 <w:r>
                   <w:rPr>
@@ -4300,7 +4444,7 @@
                   <w:lang w:eastAsia="en-GB"/>
                 </w:rPr>
               </w:pPr>
-              <w:hyperlink w:anchor="_Toc441821604" w:history="1">
+              <w:hyperlink w:anchor="_Toc443152001" w:history="1">
                 <w:r>
                   <w:rPr>
                     <w:rStyle w:val="Hyperlink"/>
@@ -4327,7 +4471,7 @@
                     <w:noProof/>
                     <w:webHidden/>
                   </w:rPr>
-                  <w:instrText xml:space="preserve"> PAGEREF _Toc441821604 \h </w:instrText>
+                  <w:instrText xml:space="preserve"> PAGEREF _Toc443152001 \h </w:instrText>
                 </w:r>
                 <w:r>
                   <w:rPr>
@@ -4347,7 +4491,7 @@
                     <w:noProof/>
                     <w:webHidden/>
                   </w:rPr>
-                  <w:t>28</w:t>
+                  <w:t>31</w:t>
                 </w:r>
                 <w:r>
                   <w:rPr>
@@ -4370,7 +4514,7 @@
                   <w:lang w:eastAsia="en-GB"/>
                 </w:rPr>
               </w:pPr>
-              <w:hyperlink w:anchor="_Toc441821605" w:history="1">
+              <w:hyperlink w:anchor="_Toc443152002" w:history="1">
                 <w:r>
                   <w:rPr>
                     <w:rStyle w:val="Hyperlink"/>
@@ -4397,7 +4541,7 @@
                     <w:noProof/>
                     <w:webHidden/>
                   </w:rPr>
-                  <w:instrText xml:space="preserve"> PAGEREF _Toc441821605 \h </w:instrText>
+                  <w:instrText xml:space="preserve"> PAGEREF _Toc443152002 \h </w:instrText>
                 </w:r>
                 <w:r>
                   <w:rPr>
@@ -4417,7 +4561,7 @@
                     <w:noProof/>
                     <w:webHidden/>
                   </w:rPr>
-                  <w:t>28</w:t>
+                  <w:t>31</w:t>
                 </w:r>
                 <w:r>
                   <w:rPr>
@@ -4440,7 +4584,7 @@
                   <w:lang w:eastAsia="en-GB"/>
                 </w:rPr>
               </w:pPr>
-              <w:hyperlink w:anchor="_Toc441821606" w:history="1">
+              <w:hyperlink w:anchor="_Toc443152003" w:history="1">
                 <w:r>
                   <w:rPr>
                     <w:rStyle w:val="Hyperlink"/>
@@ -4467,7 +4611,7 @@
                     <w:noProof/>
                     <w:webHidden/>
                   </w:rPr>
-                  <w:instrText xml:space="preserve"> PAGEREF _Toc441821606 \h </w:instrText>
+                  <w:instrText xml:space="preserve"> PAGEREF _Toc443152003 \h </w:instrText>
                 </w:r>
                 <w:r>
                   <w:rPr>
@@ -4487,7 +4631,7 @@
                     <w:noProof/>
                     <w:webHidden/>
                   </w:rPr>
-                  <w:t>30</w:t>
+                  <w:t>33</w:t>
                 </w:r>
                 <w:r>
                   <w:rPr>
@@ -4510,7 +4654,7 @@
                   <w:lang w:eastAsia="en-GB"/>
                 </w:rPr>
               </w:pPr>
-              <w:hyperlink w:anchor="_Toc441821607" w:history="1">
+              <w:hyperlink w:anchor="_Toc443152004" w:history="1">
                 <w:r>
                   <w:rPr>
                     <w:rStyle w:val="Hyperlink"/>
@@ -4537,7 +4681,7 @@
                     <w:noProof/>
                     <w:webHidden/>
                   </w:rPr>
-                  <w:instrText xml:space="preserve"> PAGEREF _Toc441821607 \h </w:instrText>
+                  <w:instrText xml:space="preserve"> PAGEREF _Toc443152004 \h </w:instrText>
                 </w:r>
                 <w:r>
                   <w:rPr>
@@ -4557,7 +4701,7 @@
                     <w:noProof/>
                     <w:webHidden/>
                   </w:rPr>
-                  <w:t>30</w:t>
+                  <w:t>33</w:t>
                 </w:r>
                 <w:r>
                   <w:rPr>
@@ -4580,7 +4724,7 @@
                   <w:lang w:eastAsia="en-GB"/>
                 </w:rPr>
               </w:pPr>
-              <w:hyperlink w:anchor="_Toc441821608" w:history="1">
+              <w:hyperlink w:anchor="_Toc443152005" w:history="1">
                 <w:r>
                   <w:rPr>
                     <w:rStyle w:val="Hyperlink"/>
@@ -4607,7 +4751,7 @@
                     <w:noProof/>
                     <w:webHidden/>
                   </w:rPr>
-                  <w:instrText xml:space="preserve"> PAGEREF _Toc441821608 \h </w:instrText>
+                  <w:instrText xml:space="preserve"> PAGEREF _Toc443152005 \h </w:instrText>
                 </w:r>
                 <w:r>
                   <w:rPr>
@@ -4627,7 +4771,7 @@
                     <w:noProof/>
                     <w:webHidden/>
                   </w:rPr>
-                  <w:t>31</w:t>
+                  <w:t>34</w:t>
                 </w:r>
                 <w:r>
                   <w:rPr>
@@ -4650,7 +4794,7 @@
                   <w:lang w:eastAsia="en-GB"/>
                 </w:rPr>
               </w:pPr>
-              <w:hyperlink w:anchor="_Toc441821609" w:history="1">
+              <w:hyperlink w:anchor="_Toc443152006" w:history="1">
                 <w:r>
                   <w:rPr>
                     <w:rStyle w:val="Hyperlink"/>
@@ -4677,7 +4821,7 @@
                     <w:noProof/>
                     <w:webHidden/>
                   </w:rPr>
-                  <w:instrText xml:space="preserve"> PAGEREF _Toc441821609 \h </w:instrText>
+                  <w:instrText xml:space="preserve"> PAGEREF _Toc443152006 \h </w:instrText>
                 </w:r>
                 <w:r>
                   <w:rPr>
@@ -4697,7 +4841,7 @@
                     <w:noProof/>
                     <w:webHidden/>
                   </w:rPr>
-                  <w:t>32</w:t>
+                  <w:t>35</w:t>
                 </w:r>
                 <w:r>
                   <w:rPr>
@@ -4720,7 +4864,7 @@
                   <w:lang w:eastAsia="en-GB"/>
                 </w:rPr>
               </w:pPr>
-              <w:hyperlink w:anchor="_Toc441821610" w:history="1">
+              <w:hyperlink w:anchor="_Toc443152007" w:history="1">
                 <w:r>
                   <w:rPr>
                     <w:rStyle w:val="Hyperlink"/>
@@ -4747,7 +4891,7 @@
                     <w:noProof/>
                     <w:webHidden/>
                   </w:rPr>
-                  <w:instrText xml:space="preserve"> PAGEREF _Toc441821610 \h </w:instrText>
+                  <w:instrText xml:space="preserve"> PAGEREF _Toc443152007 \h </w:instrText>
                 </w:r>
                 <w:r>
                   <w:rPr>
@@ -4767,7 +4911,7 @@
                     <w:noProof/>
                     <w:webHidden/>
                   </w:rPr>
-                  <w:t>32</w:t>
+                  <w:t>36</w:t>
                 </w:r>
                 <w:r>
                   <w:rPr>
@@ -4790,7 +4934,7 @@
                   <w:lang w:eastAsia="en-GB"/>
                 </w:rPr>
               </w:pPr>
-              <w:hyperlink w:anchor="_Toc441821611" w:history="1">
+              <w:hyperlink w:anchor="_Toc443152008" w:history="1">
                 <w:r>
                   <w:rPr>
                     <w:rStyle w:val="Hyperlink"/>
@@ -4817,7 +4961,7 @@
                     <w:noProof/>
                     <w:webHidden/>
                   </w:rPr>
-                  <w:instrText xml:space="preserve"> PAGEREF _Toc441821611 \h </w:instrText>
+                  <w:instrText xml:space="preserve"> PAGEREF _Toc443152008 \h </w:instrText>
                 </w:r>
                 <w:r>
                   <w:rPr>
@@ -4837,7 +4981,7 @@
                     <w:noProof/>
                     <w:webHidden/>
                   </w:rPr>
-                  <w:t>32</w:t>
+                  <w:t>36</w:t>
                 </w:r>
                 <w:r>
                   <w:rPr>
@@ -4849,6 +4993,15 @@
               </w:hyperlink>
             </w:p>
             <w:p>
+              <w:pPr>
+                <w:rPr>
+                  <w:b/>
+                  <w:bCs/>
+                  <w:noProof/>
+                  <w:sz w:val="16"/>
+                  <w:szCs w:val="16"/>
+                </w:rPr>
+              </w:pPr>
               <w:r>
                 <w:rPr>
                   <w:b/>
@@ -4860,6 +5013,29 @@
                 <w:fldChar w:fldCharType="end"/>
               </w:r>
             </w:p>
+            <w:p>
+              <w:pPr>
+                <w:rPr>
+                  <w:b/>
+                  <w:bCs/>
+                  <w:noProof/>
+                  <w:sz w:val="16"/>
+                  <w:szCs w:val="16"/>
+                </w:rPr>
+              </w:pPr>
+            </w:p>
+            <w:p>
+              <w:pPr>
+                <w:rPr>
+                  <w:b/>
+                  <w:bCs/>
+                  <w:noProof/>
+                  <w:sz w:val="16"/>
+                  <w:szCs w:val="16"/>
+                </w:rPr>
+              </w:pPr>
+            </w:p>
+            <w:p/>
           </w:sdtContent>
         </w:sdt>
         <w:p>
@@ -4873,8 +5049,9 @@
           <w:bookmarkStart w:id="1" w:name="_Toc433896318"/>
           <w:bookmarkStart w:id="2" w:name="_Toc433896341"/>
           <w:bookmarkStart w:id="3" w:name="_Toc433896363"/>
-          <w:bookmarkStart w:id="4" w:name="_Toc441821553"/>
+          <w:bookmarkStart w:id="4" w:name="_Toc443151947"/>
           <w:r>
+            <w:lastRenderedPageBreak/>
             <w:t>Introduction</w:t>
           </w:r>
           <w:bookmarkEnd w:id="1"/>
@@ -4897,7 +5074,7 @@
             </w:numPr>
             <w:ind w:firstLine="720"/>
           </w:pPr>
-          <w:bookmarkStart w:id="8" w:name="_Toc441821554"/>
+          <w:bookmarkStart w:id="8" w:name="_Toc443151948"/>
           <w:r>
             <w:t xml:space="preserve">1.1 </w:t>
           </w:r>
@@ -4937,7 +5114,7 @@
           <w:bookmarkStart w:id="9" w:name="_Toc433896320"/>
           <w:bookmarkStart w:id="10" w:name="_Toc433896343"/>
           <w:bookmarkStart w:id="11" w:name="_Toc433896365"/>
-          <w:bookmarkStart w:id="12" w:name="_Toc441821555"/>
+          <w:bookmarkStart w:id="12" w:name="_Toc443151949"/>
           <w:r>
             <w:t xml:space="preserve">1.2 </w:t>
           </w:r>
@@ -4983,9 +5160,8 @@
           <w:bookmarkStart w:id="13" w:name="_Toc433896321"/>
           <w:bookmarkStart w:id="14" w:name="_Toc433896344"/>
           <w:bookmarkStart w:id="15" w:name="_Toc433896366"/>
-          <w:bookmarkStart w:id="16" w:name="_Toc441821556"/>
+          <w:bookmarkStart w:id="16" w:name="_Toc443151950"/>
           <w:r>
-            <w:lastRenderedPageBreak/>
             <w:t xml:space="preserve">1.3 </w:t>
           </w:r>
           <w:r>
@@ -5038,7 +5214,7 @@
               <w:sz w:val="24"/>
             </w:rPr>
           </w:pPr>
-          <w:bookmarkStart w:id="20" w:name="_Toc441821557"/>
+          <w:bookmarkStart w:id="20" w:name="_Toc443151951"/>
           <w:r>
             <w:t xml:space="preserve">2.0    </w:t>
           </w:r>
@@ -5065,7 +5241,7 @@
           <w:bookmarkStart w:id="21" w:name="_Toc433896323"/>
           <w:bookmarkStart w:id="22" w:name="_Toc433896346"/>
           <w:bookmarkStart w:id="23" w:name="_Toc433896368"/>
-          <w:bookmarkStart w:id="24" w:name="_Toc441821558"/>
+          <w:bookmarkStart w:id="24" w:name="_Toc443151952"/>
           <w:r>
             <w:t xml:space="preserve">2.1 </w:t>
           </w:r>
@@ -5224,8 +5400,9 @@
         </w:numPr>
         <w:ind w:left="720"/>
       </w:pPr>
-      <w:bookmarkStart w:id="25" w:name="_Toc441821559"/>
-      <w:r>
+      <w:bookmarkStart w:id="25" w:name="_Toc443151953"/>
+      <w:r>
+        <w:lastRenderedPageBreak/>
         <w:t>2.2 Applications Interactions</w:t>
       </w:r>
       <w:bookmarkEnd w:id="25"/>
@@ -5340,15 +5517,7 @@
           <w:sz w:val="24"/>
           <w:szCs w:val="24"/>
         </w:rPr>
-        <w:t xml:space="preserve">JDBC is a driver which allows the Java Application connect to a data source, in our case it’s a MySQL database. It will allow the Java Application to send and update query statements and </w:t>
-      </w:r>
-      <w:r>
-        <w:rPr>
-          <w:sz w:val="24"/>
-          <w:szCs w:val="24"/>
-        </w:rPr>
-        <w:lastRenderedPageBreak/>
-        <w:t xml:space="preserve">process the results. JDBC will access our remote server using the Internet’s file addressing scheme and a file name our on server, which in our case will be our database name. </w:t>
+        <w:t xml:space="preserve">JDBC is a driver which allows the Java Application connect to a data source, in our case it’s a MySQL database. It will allow the Java Application to send and update query statements and process the results. JDBC will access our remote server using the Internet’s file addressing scheme and a file name our on server, which in our case will be our database name. </w:t>
       </w:r>
     </w:p>
     <w:p>
@@ -5560,8 +5729,9 @@
           <w:numId w:val="0"/>
         </w:numPr>
       </w:pPr>
-      <w:bookmarkStart w:id="32" w:name="_Toc441821560"/>
-      <w:r>
+      <w:bookmarkStart w:id="32" w:name="_Toc443151954"/>
+      <w:r>
+        <w:lastRenderedPageBreak/>
         <w:t>3.0</w:t>
       </w:r>
       <w:r>
@@ -5584,7 +5754,7 @@
         </w:numPr>
         <w:ind w:firstLine="720"/>
       </w:pPr>
-      <w:bookmarkStart w:id="33" w:name="_Toc441821561"/>
+      <w:bookmarkStart w:id="33" w:name="_Toc443151955"/>
       <w:r>
         <w:t>3</w:t>
       </w:r>
@@ -5626,7 +5796,7 @@
           <v:shape id="_x0000_i1025" type="#_x0000_t75" style="width:450.75pt;height:356.25pt" o:ole="">
             <v:imagedata r:id="rId10" o:title=""/>
           </v:shape>
-          <o:OLEObject Type="Embed" ProgID="Visio.Drawing.15" ShapeID="_x0000_i1025" DrawAspect="Content" ObjectID="_1516892366" r:id="rId11"/>
+          <o:OLEObject Type="Embed" ProgID="Visio.Drawing.15" ShapeID="_x0000_i1025" DrawAspect="Content" ObjectID="_1516893807" r:id="rId11"/>
         </w:object>
       </w:r>
     </w:p>
@@ -5778,6 +5948,7 @@
         <w:rPr>
           <w:sz w:val="24"/>
         </w:rPr>
+        <w:lastRenderedPageBreak/>
         <w:t>Below is the use case diagram for the user application Tasker CLI.</w:t>
       </w:r>
     </w:p>
@@ -5792,7 +5963,7 @@
           <v:shape id="_x0000_i1026" type="#_x0000_t75" style="width:451.5pt;height:171pt" o:ole="">
             <v:imagedata r:id="rId12" o:title=""/>
           </v:shape>
-          <o:OLEObject Type="Embed" ProgID="Visio.Drawing.15" ShapeID="_x0000_i1026" DrawAspect="Content" ObjectID="_1516892367" r:id="rId13"/>
+          <o:OLEObject Type="Embed" ProgID="Visio.Drawing.15" ShapeID="_x0000_i1026" DrawAspect="Content" ObjectID="_1516893808" r:id="rId13"/>
         </w:object>
       </w:r>
     </w:p>
@@ -5993,7 +6164,7 @@
       <w:bookmarkStart w:id="34" w:name="_Toc433896327"/>
       <w:bookmarkStart w:id="35" w:name="_Toc433896350"/>
       <w:bookmarkStart w:id="36" w:name="_Toc433896372"/>
-      <w:bookmarkStart w:id="37" w:name="_Toc441821562"/>
+      <w:bookmarkStart w:id="37" w:name="_Toc443151956"/>
       <w:r>
         <w:lastRenderedPageBreak/>
         <w:t xml:space="preserve">3.2 </w:t>
@@ -6015,7 +6186,7 @@
         </w:numPr>
         <w:ind w:left="1440"/>
       </w:pPr>
-      <w:bookmarkStart w:id="38" w:name="_Toc441821563"/>
+      <w:bookmarkStart w:id="38" w:name="_Toc443151957"/>
       <w:r>
         <w:t xml:space="preserve">3.2.1 Rough </w:t>
       </w:r>
@@ -6928,7 +7099,7 @@
       <w:bookmarkStart w:id="39" w:name="_Toc433896328"/>
       <w:bookmarkStart w:id="40" w:name="_Toc433896351"/>
       <w:bookmarkStart w:id="41" w:name="_Toc433896373"/>
-      <w:bookmarkStart w:id="42" w:name="_Toc441821564"/>
+      <w:bookmarkStart w:id="42" w:name="_Toc443151958"/>
       <w:r>
         <w:lastRenderedPageBreak/>
         <w:t>3.2.1</w:t>
@@ -6980,6 +7151,7 @@
         <w:ind w:firstLine="720"/>
       </w:pPr>
       <w:bookmarkStart w:id="43" w:name="_Toc316996041"/>
+      <w:bookmarkStart w:id="44" w:name="_Toc443151959"/>
       <w:r>
         <w:t>3.2.2 Web Login</w:t>
       </w:r>
@@ -6987,6 +7159,7 @@
         <w:t xml:space="preserve"> Page</w:t>
       </w:r>
       <w:bookmarkEnd w:id="43"/>
+      <w:bookmarkEnd w:id="44"/>
       <w:r>
         <w:t xml:space="preserve"> </w:t>
       </w:r>
@@ -7073,10 +7246,10 @@
         </w:numPr>
         <w:ind w:firstLine="720"/>
       </w:pPr>
-      <w:bookmarkStart w:id="44" w:name="_Toc433896329"/>
-      <w:bookmarkStart w:id="45" w:name="_Toc433896352"/>
-      <w:bookmarkStart w:id="46" w:name="_Toc433896374"/>
-      <w:bookmarkStart w:id="47" w:name="_Toc441821565"/>
+      <w:bookmarkStart w:id="45" w:name="_Toc433896329"/>
+      <w:bookmarkStart w:id="46" w:name="_Toc433896352"/>
+      <w:bookmarkStart w:id="47" w:name="_Toc433896374"/>
+      <w:bookmarkStart w:id="48" w:name="_Toc443151960"/>
       <w:r>
         <w:lastRenderedPageBreak/>
         <w:t>3.2.2</w:t>
@@ -7090,10 +7263,10 @@
       <w:r>
         <w:t>Home Page</w:t>
       </w:r>
-      <w:bookmarkEnd w:id="44"/>
       <w:bookmarkEnd w:id="45"/>
       <w:bookmarkEnd w:id="46"/>
       <w:bookmarkEnd w:id="47"/>
+      <w:bookmarkEnd w:id="48"/>
       <w:r>
         <w:t xml:space="preserve"> </w:t>
       </w:r>
@@ -7226,6 +7399,7 @@
       </w:pPr>
     </w:p>
     <w:p/>
+    <w:p/>
     <w:p>
       <w:pPr>
         <w:pStyle w:val="Heading3"/>
@@ -7235,20 +7409,21 @@
         </w:numPr>
         <w:ind w:firstLine="720"/>
       </w:pPr>
-      <w:bookmarkStart w:id="48" w:name="_Toc433896330"/>
-      <w:bookmarkStart w:id="49" w:name="_Toc433896353"/>
-      <w:bookmarkStart w:id="50" w:name="_Toc433896375"/>
-      <w:bookmarkStart w:id="51" w:name="_Toc441821566"/>
-      <w:r>
+      <w:bookmarkStart w:id="49" w:name="_Toc433896330"/>
+      <w:bookmarkStart w:id="50" w:name="_Toc433896353"/>
+      <w:bookmarkStart w:id="51" w:name="_Toc433896375"/>
+      <w:bookmarkStart w:id="52" w:name="_Toc443151961"/>
+      <w:r>
+        <w:lastRenderedPageBreak/>
         <w:t xml:space="preserve">3.2.3 </w:t>
       </w:r>
       <w:r>
         <w:t>Members Page</w:t>
       </w:r>
-      <w:bookmarkEnd w:id="48"/>
       <w:bookmarkEnd w:id="49"/>
       <w:bookmarkEnd w:id="50"/>
       <w:bookmarkEnd w:id="51"/>
+      <w:bookmarkEnd w:id="52"/>
     </w:p>
     <w:p>
       <w:r>
@@ -7269,7 +7444,6 @@
     </w:p>
     <w:p>
       <w:r>
-        <w:lastRenderedPageBreak/>
         <w:t>On this pa</w:t>
       </w:r>
       <w:r>
@@ -7372,10 +7546,10 @@
         </w:numPr>
         <w:ind w:left="60" w:firstLine="660"/>
       </w:pPr>
-      <w:bookmarkStart w:id="52" w:name="_Toc433896331"/>
-      <w:bookmarkStart w:id="53" w:name="_Toc433896354"/>
-      <w:bookmarkStart w:id="54" w:name="_Toc433896376"/>
-      <w:bookmarkStart w:id="55" w:name="_Toc441821567"/>
+      <w:bookmarkStart w:id="53" w:name="_Toc433896331"/>
+      <w:bookmarkStart w:id="54" w:name="_Toc433896354"/>
+      <w:bookmarkStart w:id="55" w:name="_Toc433896376"/>
+      <w:bookmarkStart w:id="56" w:name="_Toc443151962"/>
       <w:r>
         <w:lastRenderedPageBreak/>
         <w:t xml:space="preserve">3.2.4 </w:t>
@@ -7383,10 +7557,10 @@
       <w:r>
         <w:t>Members Information Page</w:t>
       </w:r>
-      <w:bookmarkEnd w:id="52"/>
       <w:bookmarkEnd w:id="53"/>
       <w:bookmarkEnd w:id="54"/>
       <w:bookmarkEnd w:id="55"/>
+      <w:bookmarkEnd w:id="56"/>
     </w:p>
     <w:p>
       <w:r>
@@ -7495,10 +7669,10 @@
         </w:numPr>
         <w:ind w:firstLine="720"/>
       </w:pPr>
-      <w:bookmarkStart w:id="56" w:name="_Toc433896332"/>
-      <w:bookmarkStart w:id="57" w:name="_Toc433896355"/>
-      <w:bookmarkStart w:id="58" w:name="_Toc433896377"/>
-      <w:bookmarkStart w:id="59" w:name="_Toc441821568"/>
+      <w:bookmarkStart w:id="57" w:name="_Toc433896332"/>
+      <w:bookmarkStart w:id="58" w:name="_Toc433896355"/>
+      <w:bookmarkStart w:id="59" w:name="_Toc433896377"/>
+      <w:bookmarkStart w:id="60" w:name="_Toc443151963"/>
       <w:r>
         <w:lastRenderedPageBreak/>
         <w:t xml:space="preserve">3.2.5 </w:t>
@@ -7506,10 +7680,10 @@
       <w:r>
         <w:t>Edit Members Information Page</w:t>
       </w:r>
-      <w:bookmarkEnd w:id="56"/>
       <w:bookmarkEnd w:id="57"/>
       <w:bookmarkEnd w:id="58"/>
       <w:bookmarkEnd w:id="59"/>
+      <w:bookmarkEnd w:id="60"/>
     </w:p>
     <w:p>
       <w:r>
@@ -7556,6 +7730,7 @@
         </w:numPr>
         <w:ind w:left="720"/>
       </w:pPr>
+      <w:bookmarkStart w:id="61" w:name="_Toc443151964"/>
       <w:r>
         <w:rPr>
           <w:noProof/>
@@ -7603,14 +7778,33 @@
           </wp:inline>
         </w:drawing>
       </w:r>
-      <w:bookmarkStart w:id="60" w:name="_Toc316996044"/>
-      <w:r>
-        <w:t>3.2.5 3.2.5a Create Member</w:t>
+      <w:bookmarkStart w:id="62" w:name="_Toc316996044"/>
+      <w:bookmarkEnd w:id="61"/>
+    </w:p>
+    <w:p/>
+    <w:p/>
+    <w:p/>
+    <w:p/>
+    <w:p/>
+    <w:p>
+      <w:pPr>
+        <w:pStyle w:val="Heading3"/>
+        <w:numPr>
+          <w:ilvl w:val="0"/>
+          <w:numId w:val="0"/>
+        </w:numPr>
+        <w:ind w:left="720"/>
+      </w:pPr>
+      <w:bookmarkStart w:id="63" w:name="_Toc443151965"/>
+      <w:r>
+        <w:lastRenderedPageBreak/>
+        <w:t>3.2.5a Create Member</w:t>
       </w:r>
       <w:r>
         <w:t xml:space="preserve"> Page</w:t>
       </w:r>
-      <w:bookmarkEnd w:id="60"/>
+      <w:bookmarkEnd w:id="62"/>
+      <w:bookmarkEnd w:id="63"/>
     </w:p>
     <w:p>
       <w:r>
@@ -7641,7 +7835,6 @@
           <w:noProof/>
           <w:lang w:eastAsia="en-GB"/>
         </w:rPr>
-        <w:lastRenderedPageBreak/>
         <w:drawing>
           <wp:inline distT="0" distB="0" distL="0" distR="0" wp14:anchorId="78C4EF09" wp14:editId="3613128C">
             <wp:extent cx="4610100" cy="5810250"/>
@@ -7707,10 +7900,10 @@
         </w:numPr>
         <w:ind w:firstLine="720"/>
       </w:pPr>
-      <w:bookmarkStart w:id="61" w:name="_Toc433896333"/>
-      <w:bookmarkStart w:id="62" w:name="_Toc433896356"/>
-      <w:bookmarkStart w:id="63" w:name="_Toc433896378"/>
-      <w:bookmarkStart w:id="64" w:name="_Toc441821569"/>
+      <w:bookmarkStart w:id="64" w:name="_Toc433896333"/>
+      <w:bookmarkStart w:id="65" w:name="_Toc433896356"/>
+      <w:bookmarkStart w:id="66" w:name="_Toc433896378"/>
+      <w:bookmarkStart w:id="67" w:name="_Toc443151966"/>
       <w:r>
         <w:lastRenderedPageBreak/>
         <w:t xml:space="preserve">3.2.6 </w:t>
@@ -7718,10 +7911,10 @@
       <w:r>
         <w:t>Create Task Page</w:t>
       </w:r>
-      <w:bookmarkEnd w:id="61"/>
-      <w:bookmarkEnd w:id="62"/>
-      <w:bookmarkEnd w:id="63"/>
       <w:bookmarkEnd w:id="64"/>
+      <w:bookmarkEnd w:id="65"/>
+      <w:bookmarkEnd w:id="66"/>
+      <w:bookmarkEnd w:id="67"/>
     </w:p>
     <w:p>
       <w:r>
@@ -7832,10 +8025,10 @@
         </w:numPr>
         <w:ind w:firstLine="720"/>
       </w:pPr>
-      <w:bookmarkStart w:id="65" w:name="_Toc433896334"/>
-      <w:bookmarkStart w:id="66" w:name="_Toc433896357"/>
-      <w:bookmarkStart w:id="67" w:name="_Toc433896379"/>
-      <w:bookmarkStart w:id="68" w:name="_Toc441821570"/>
+      <w:bookmarkStart w:id="68" w:name="_Toc433896334"/>
+      <w:bookmarkStart w:id="69" w:name="_Toc433896357"/>
+      <w:bookmarkStart w:id="70" w:name="_Toc433896379"/>
+      <w:bookmarkStart w:id="71" w:name="_Toc443151967"/>
       <w:r>
         <w:lastRenderedPageBreak/>
         <w:t xml:space="preserve">3.2.7 </w:t>
@@ -7843,10 +8036,10 @@
       <w:r>
         <w:t>View Tasks Page</w:t>
       </w:r>
-      <w:bookmarkEnd w:id="65"/>
-      <w:bookmarkEnd w:id="66"/>
-      <w:bookmarkEnd w:id="67"/>
       <w:bookmarkEnd w:id="68"/>
+      <w:bookmarkEnd w:id="69"/>
+      <w:bookmarkEnd w:id="70"/>
+      <w:bookmarkEnd w:id="71"/>
     </w:p>
     <w:p>
       <w:r>
@@ -7953,10 +8146,10 @@
         </w:numPr>
         <w:ind w:firstLine="720"/>
       </w:pPr>
-      <w:bookmarkStart w:id="69" w:name="_Toc433896335"/>
-      <w:bookmarkStart w:id="70" w:name="_Toc433896358"/>
-      <w:bookmarkStart w:id="71" w:name="_Toc433896380"/>
-      <w:bookmarkStart w:id="72" w:name="_Toc441821571"/>
+      <w:bookmarkStart w:id="72" w:name="_Toc433896335"/>
+      <w:bookmarkStart w:id="73" w:name="_Toc433896358"/>
+      <w:bookmarkStart w:id="74" w:name="_Toc433896380"/>
+      <w:bookmarkStart w:id="75" w:name="_Toc443151968"/>
       <w:r>
         <w:lastRenderedPageBreak/>
         <w:t xml:space="preserve">3.2.8 </w:t>
@@ -7964,10 +8157,10 @@
       <w:r>
         <w:t>View Task Page</w:t>
       </w:r>
-      <w:bookmarkEnd w:id="69"/>
-      <w:bookmarkEnd w:id="70"/>
-      <w:bookmarkEnd w:id="71"/>
       <w:bookmarkEnd w:id="72"/>
+      <w:bookmarkEnd w:id="73"/>
+      <w:bookmarkEnd w:id="74"/>
+      <w:bookmarkEnd w:id="75"/>
     </w:p>
     <w:p>
       <w:r>
@@ -8084,10 +8277,10 @@
         </w:numPr>
         <w:ind w:firstLine="720"/>
       </w:pPr>
-      <w:bookmarkStart w:id="73" w:name="_Toc433896336"/>
-      <w:bookmarkStart w:id="74" w:name="_Toc433896359"/>
-      <w:bookmarkStart w:id="75" w:name="_Toc433896381"/>
-      <w:bookmarkStart w:id="76" w:name="_Toc441821572"/>
+      <w:bookmarkStart w:id="76" w:name="_Toc433896336"/>
+      <w:bookmarkStart w:id="77" w:name="_Toc433896359"/>
+      <w:bookmarkStart w:id="78" w:name="_Toc433896381"/>
+      <w:bookmarkStart w:id="79" w:name="_Toc443151969"/>
       <w:r>
         <w:lastRenderedPageBreak/>
         <w:t xml:space="preserve">3.2.9 </w:t>
@@ -8095,10 +8288,10 @@
       <w:r>
         <w:t>Edit Task Page</w:t>
       </w:r>
-      <w:bookmarkEnd w:id="73"/>
-      <w:bookmarkEnd w:id="74"/>
-      <w:bookmarkEnd w:id="75"/>
       <w:bookmarkEnd w:id="76"/>
+      <w:bookmarkEnd w:id="77"/>
+      <w:bookmarkEnd w:id="78"/>
+      <w:bookmarkEnd w:id="79"/>
     </w:p>
     <w:p>
       <w:r>
@@ -8229,7 +8422,7 @@
         </w:numPr>
         <w:ind w:firstLine="720"/>
       </w:pPr>
-      <w:bookmarkStart w:id="77" w:name="_Toc441821573"/>
+      <w:bookmarkStart w:id="80" w:name="_Toc443151970"/>
       <w:r>
         <w:lastRenderedPageBreak/>
         <w:t xml:space="preserve">3.2.10 Rough </w:t>
@@ -8242,7 +8435,7 @@
       <w:r>
         <w:t xml:space="preserve"> Designs</w:t>
       </w:r>
-      <w:bookmarkEnd w:id="77"/>
+      <w:bookmarkEnd w:id="80"/>
     </w:p>
     <w:p>
       <w:pPr>
@@ -8682,10 +8875,10 @@
         </w:numPr>
         <w:ind w:firstLine="720"/>
       </w:pPr>
-      <w:bookmarkStart w:id="78" w:name="_Toc433896337"/>
-      <w:bookmarkStart w:id="79" w:name="_Toc433896360"/>
-      <w:bookmarkStart w:id="80" w:name="_Toc433896382"/>
-      <w:bookmarkStart w:id="81" w:name="_Toc441821574"/>
+      <w:bookmarkStart w:id="81" w:name="_Toc433896337"/>
+      <w:bookmarkStart w:id="82" w:name="_Toc433896360"/>
+      <w:bookmarkStart w:id="83" w:name="_Toc433896382"/>
+      <w:bookmarkStart w:id="84" w:name="_Toc443151971"/>
       <w:r>
         <w:t>3.2.10</w:t>
       </w:r>
@@ -8698,10 +8891,10 @@
       <w:r>
         <w:t>Login page</w:t>
       </w:r>
-      <w:bookmarkEnd w:id="78"/>
-      <w:bookmarkEnd w:id="79"/>
-      <w:bookmarkEnd w:id="80"/>
       <w:bookmarkEnd w:id="81"/>
+      <w:bookmarkEnd w:id="82"/>
+      <w:bookmarkEnd w:id="83"/>
+      <w:bookmarkEnd w:id="84"/>
     </w:p>
     <w:p>
       <w:r>
@@ -8781,10 +8974,10 @@
         </w:numPr>
         <w:ind w:firstLine="720"/>
       </w:pPr>
-      <w:bookmarkStart w:id="82" w:name="_Toc433896338"/>
-      <w:bookmarkStart w:id="83" w:name="_Toc433896361"/>
-      <w:bookmarkStart w:id="84" w:name="_Toc433896383"/>
-      <w:bookmarkStart w:id="85" w:name="_Toc441821575"/>
+      <w:bookmarkStart w:id="85" w:name="_Toc433896338"/>
+      <w:bookmarkStart w:id="86" w:name="_Toc433896361"/>
+      <w:bookmarkStart w:id="87" w:name="_Toc433896383"/>
+      <w:bookmarkStart w:id="88" w:name="_Toc443151972"/>
       <w:r>
         <w:lastRenderedPageBreak/>
         <w:t xml:space="preserve">3.2.11 </w:t>
@@ -8792,10 +8985,10 @@
       <w:r>
         <w:t>User Application</w:t>
       </w:r>
-      <w:bookmarkEnd w:id="82"/>
-      <w:bookmarkEnd w:id="83"/>
-      <w:bookmarkEnd w:id="84"/>
       <w:bookmarkEnd w:id="85"/>
+      <w:bookmarkEnd w:id="86"/>
+      <w:bookmarkEnd w:id="87"/>
+      <w:bookmarkEnd w:id="88"/>
     </w:p>
     <w:p>
       <w:r>
@@ -10007,10 +10200,10 @@
         </w:numPr>
         <w:ind w:firstLine="720"/>
       </w:pPr>
-      <w:bookmarkStart w:id="86" w:name="_Toc433896339"/>
-      <w:bookmarkStart w:id="87" w:name="_Toc433896362"/>
-      <w:bookmarkStart w:id="88" w:name="_Toc433896384"/>
-      <w:bookmarkStart w:id="89" w:name="_Toc441821576"/>
+      <w:bookmarkStart w:id="89" w:name="_Toc433896339"/>
+      <w:bookmarkStart w:id="90" w:name="_Toc433896362"/>
+      <w:bookmarkStart w:id="91" w:name="_Toc433896384"/>
+      <w:bookmarkStart w:id="92" w:name="_Toc443151973"/>
       <w:r>
         <w:lastRenderedPageBreak/>
         <w:t xml:space="preserve">3.2.12 </w:t>
@@ -10018,10 +10211,10 @@
       <w:r>
         <w:t>Editor</w:t>
       </w:r>
-      <w:bookmarkEnd w:id="86"/>
-      <w:bookmarkEnd w:id="87"/>
-      <w:bookmarkEnd w:id="88"/>
       <w:bookmarkEnd w:id="89"/>
+      <w:bookmarkEnd w:id="90"/>
+      <w:bookmarkEnd w:id="91"/>
+      <w:bookmarkEnd w:id="92"/>
     </w:p>
     <w:p>
       <w:r>
@@ -10664,7 +10857,7 @@
           <w:szCs w:val="22"/>
         </w:rPr>
       </w:pPr>
-      <w:bookmarkStart w:id="90" w:name="_Toc441821577"/>
+      <w:bookmarkStart w:id="93" w:name="_Toc443151974"/>
       <w:r>
         <w:lastRenderedPageBreak/>
         <w:t xml:space="preserve">4.0 </w:t>
@@ -10672,7 +10865,7 @@
       <w:r>
         <w:t>Significant Classes and Component Description</w:t>
       </w:r>
-      <w:bookmarkEnd w:id="90"/>
+      <w:bookmarkEnd w:id="93"/>
     </w:p>
     <w:p>
       <w:pPr>
@@ -10683,11 +10876,11 @@
         </w:numPr>
         <w:ind w:left="720"/>
       </w:pPr>
-      <w:bookmarkStart w:id="91" w:name="_Toc441821578"/>
+      <w:bookmarkStart w:id="94" w:name="_Toc443151975"/>
       <w:r>
         <w:t>4.1 MainFrame.java</w:t>
       </w:r>
-      <w:bookmarkEnd w:id="91"/>
+      <w:bookmarkEnd w:id="94"/>
     </w:p>
     <w:p>
       <w:r>
@@ -10725,11 +10918,11 @@
         </w:numPr>
         <w:ind w:left="720"/>
       </w:pPr>
-      <w:bookmarkStart w:id="92" w:name="_Toc441821579"/>
+      <w:bookmarkStart w:id="95" w:name="_Toc443151976"/>
       <w:r>
         <w:t>4.2 Load.java</w:t>
       </w:r>
-      <w:bookmarkEnd w:id="92"/>
+      <w:bookmarkEnd w:id="95"/>
     </w:p>
     <w:p>
       <w:r>
@@ -10818,11 +11011,11 @@
         </w:numPr>
         <w:ind w:left="720"/>
       </w:pPr>
-      <w:bookmarkStart w:id="93" w:name="_Toc441821580"/>
+      <w:bookmarkStart w:id="96" w:name="_Toc443151977"/>
       <w:r>
         <w:t>4.3 Task.java</w:t>
       </w:r>
-      <w:bookmarkEnd w:id="93"/>
+      <w:bookmarkEnd w:id="96"/>
     </w:p>
     <w:p>
       <w:r>
@@ -10857,11 +11050,11 @@
         </w:numPr>
         <w:ind w:left="720"/>
       </w:pPr>
-      <w:bookmarkStart w:id="94" w:name="_Toc441821581"/>
+      <w:bookmarkStart w:id="97" w:name="_Toc443151978"/>
       <w:r>
         <w:t>4.4 DatabaseConnect.java</w:t>
       </w:r>
-      <w:bookmarkEnd w:id="94"/>
+      <w:bookmarkEnd w:id="97"/>
     </w:p>
     <w:p>
       <w:r>
@@ -10923,12 +11116,12 @@
         </w:numPr>
         <w:ind w:left="720"/>
       </w:pPr>
-      <w:bookmarkStart w:id="95" w:name="_Toc441821582"/>
+      <w:bookmarkStart w:id="98" w:name="_Toc443151979"/>
       <w:r>
         <w:lastRenderedPageBreak/>
         <w:t>4.5 TaskerLogin.java</w:t>
       </w:r>
-      <w:bookmarkEnd w:id="95"/>
+      <w:bookmarkEnd w:id="98"/>
     </w:p>
     <w:p>
       <w:r>
@@ -10995,11 +11188,11 @@
         </w:numPr>
         <w:ind w:left="720"/>
       </w:pPr>
-      <w:bookmarkStart w:id="96" w:name="_Toc441821583"/>
+      <w:bookmarkStart w:id="99" w:name="_Toc443151980"/>
       <w:r>
         <w:t>4.6 TaskerPage.java</w:t>
       </w:r>
-      <w:bookmarkEnd w:id="96"/>
+      <w:bookmarkEnd w:id="99"/>
     </w:p>
     <w:p>
       <w:r>
@@ -11047,11 +11240,11 @@
         </w:numPr>
         <w:ind w:left="720"/>
       </w:pPr>
-      <w:bookmarkStart w:id="97" w:name="_Toc441821584"/>
+      <w:bookmarkStart w:id="100" w:name="_Toc443151981"/>
       <w:r>
         <w:t>4.7 TaskerEditor.java</w:t>
       </w:r>
-      <w:bookmarkEnd w:id="97"/>
+      <w:bookmarkEnd w:id="100"/>
     </w:p>
     <w:p>
       <w:r>
@@ -11108,11 +11301,11 @@
           <w:numId w:val="0"/>
         </w:numPr>
       </w:pPr>
-      <w:bookmarkStart w:id="98" w:name="_Toc441821585"/>
+      <w:bookmarkStart w:id="101" w:name="_Toc443151982"/>
       <w:r>
         <w:t>4a.1 PHP files</w:t>
       </w:r>
-      <w:bookmarkEnd w:id="98"/>
+      <w:bookmarkEnd w:id="101"/>
     </w:p>
     <w:p>
       <w:pPr>
@@ -11123,7 +11316,7 @@
         </w:numPr>
         <w:ind w:left="720"/>
       </w:pPr>
-      <w:bookmarkStart w:id="99" w:name="_Toc441821586"/>
+      <w:bookmarkStart w:id="102" w:name="_Toc443151983"/>
       <w:r>
         <w:t xml:space="preserve">4a.1.1 </w:t>
       </w:r>
@@ -11131,7 +11324,7 @@
       <w:r>
         <w:t>Index.php</w:t>
       </w:r>
-      <w:bookmarkEnd w:id="99"/>
+      <w:bookmarkEnd w:id="102"/>
       <w:proofErr w:type="spellEnd"/>
     </w:p>
     <w:p>
@@ -11222,7 +11415,7 @@
         </w:numPr>
         <w:ind w:left="720"/>
       </w:pPr>
-      <w:bookmarkStart w:id="100" w:name="_Toc441821587"/>
+      <w:bookmarkStart w:id="103" w:name="_Toc443151984"/>
       <w:r>
         <w:lastRenderedPageBreak/>
         <w:t>4a.1.</w:t>
@@ -11234,7 +11427,7 @@
       <w:r>
         <w:t>Home.php</w:t>
       </w:r>
-      <w:bookmarkEnd w:id="100"/>
+      <w:bookmarkEnd w:id="103"/>
       <w:proofErr w:type="spellEnd"/>
     </w:p>
     <w:p>
@@ -11311,7 +11504,7 @@
         </w:numPr>
         <w:ind w:left="720"/>
       </w:pPr>
-      <w:bookmarkStart w:id="101" w:name="_Toc441821588"/>
+      <w:bookmarkStart w:id="104" w:name="_Toc443151985"/>
       <w:r>
         <w:t>4a.1.</w:t>
       </w:r>
@@ -11322,7 +11515,7 @@
       <w:r>
         <w:t>Menu.php</w:t>
       </w:r>
-      <w:bookmarkEnd w:id="101"/>
+      <w:bookmarkEnd w:id="104"/>
       <w:proofErr w:type="spellEnd"/>
     </w:p>
     <w:p>
@@ -11421,7 +11614,7 @@
         </w:numPr>
         <w:ind w:left="720"/>
       </w:pPr>
-      <w:bookmarkStart w:id="102" w:name="_Toc441821589"/>
+      <w:bookmarkStart w:id="105" w:name="_Toc443151986"/>
       <w:r>
         <w:t>4a.1.</w:t>
       </w:r>
@@ -11432,7 +11625,7 @@
       <w:r>
         <w:t>Members.php</w:t>
       </w:r>
-      <w:bookmarkEnd w:id="102"/>
+      <w:bookmarkEnd w:id="105"/>
       <w:proofErr w:type="spellEnd"/>
     </w:p>
     <w:p>
@@ -11501,7 +11694,7 @@
         </w:numPr>
         <w:ind w:left="720"/>
       </w:pPr>
-      <w:bookmarkStart w:id="103" w:name="_Toc441821590"/>
+      <w:bookmarkStart w:id="106" w:name="_Toc443151987"/>
       <w:r>
         <w:t>4a.1.</w:t>
       </w:r>
@@ -11512,7 +11705,7 @@
       <w:r>
         <w:t>MembersInfo.php</w:t>
       </w:r>
-      <w:bookmarkEnd w:id="103"/>
+      <w:bookmarkEnd w:id="106"/>
       <w:proofErr w:type="spellEnd"/>
     </w:p>
     <w:p>
@@ -11589,7 +11782,7 @@
         </w:numPr>
         <w:ind w:left="720"/>
       </w:pPr>
-      <w:bookmarkStart w:id="104" w:name="_Toc441821591"/>
+      <w:bookmarkStart w:id="107" w:name="_Toc443151988"/>
       <w:r>
         <w:t>4a.1.</w:t>
       </w:r>
@@ -11600,7 +11793,7 @@
       <w:r>
         <w:t>MembersEdit.php</w:t>
       </w:r>
-      <w:bookmarkEnd w:id="104"/>
+      <w:bookmarkEnd w:id="107"/>
       <w:proofErr w:type="spellEnd"/>
     </w:p>
     <w:p>
@@ -11684,7 +11877,7 @@
         </w:numPr>
         <w:ind w:left="720"/>
       </w:pPr>
-      <w:bookmarkStart w:id="105" w:name="_Toc441821592"/>
+      <w:bookmarkStart w:id="108" w:name="_Toc443151989"/>
       <w:r>
         <w:t xml:space="preserve">4a.1.7 </w:t>
       </w:r>
@@ -11692,7 +11885,7 @@
       <w:r>
         <w:t>UpdateMemberInfo.php</w:t>
       </w:r>
-      <w:bookmarkEnd w:id="105"/>
+      <w:bookmarkEnd w:id="108"/>
       <w:proofErr w:type="spellEnd"/>
     </w:p>
     <w:p>
@@ -11780,7 +11973,7 @@
         </w:numPr>
         <w:ind w:left="720"/>
       </w:pPr>
-      <w:bookmarkStart w:id="106" w:name="_Toc441821593"/>
+      <w:bookmarkStart w:id="109" w:name="_Toc443151990"/>
       <w:r>
         <w:t>4a.1.</w:t>
       </w:r>
@@ -11791,7 +11984,7 @@
       <w:r>
         <w:t>CreateTask.php</w:t>
       </w:r>
-      <w:bookmarkEnd w:id="106"/>
+      <w:bookmarkEnd w:id="109"/>
       <w:proofErr w:type="spellEnd"/>
     </w:p>
     <w:p>
@@ -11868,7 +12061,7 @@
         </w:numPr>
         <w:ind w:left="720"/>
       </w:pPr>
-      <w:bookmarkStart w:id="107" w:name="_Toc441821594"/>
+      <w:bookmarkStart w:id="110" w:name="_Toc443151991"/>
       <w:r>
         <w:t>4a.1.</w:t>
       </w:r>
@@ -11879,7 +12072,7 @@
       <w:r>
         <w:t>ProcessTask.php</w:t>
       </w:r>
-      <w:bookmarkEnd w:id="107"/>
+      <w:bookmarkEnd w:id="110"/>
       <w:proofErr w:type="spellEnd"/>
     </w:p>
     <w:p>
@@ -11978,7 +12171,7 @@
         </w:numPr>
         <w:ind w:left="720"/>
       </w:pPr>
-      <w:bookmarkStart w:id="108" w:name="_Toc441821595"/>
+      <w:bookmarkStart w:id="111" w:name="_Toc443151992"/>
       <w:r>
         <w:t>4a.1.</w:t>
       </w:r>
@@ -11989,7 +12182,7 @@
       <w:r>
         <w:t>ViewTasks.php</w:t>
       </w:r>
-      <w:bookmarkEnd w:id="108"/>
+      <w:bookmarkEnd w:id="111"/>
       <w:proofErr w:type="spellEnd"/>
     </w:p>
     <w:p>
@@ -12067,7 +12260,7 @@
         </w:numPr>
         <w:ind w:left="720"/>
       </w:pPr>
-      <w:bookmarkStart w:id="109" w:name="_Toc441821596"/>
+      <w:bookmarkStart w:id="112" w:name="_Toc443151993"/>
       <w:r>
         <w:t xml:space="preserve">4a.1.11 </w:t>
       </w:r>
@@ -12075,7 +12268,7 @@
       <w:r>
         <w:t>ViewTask.php</w:t>
       </w:r>
-      <w:bookmarkEnd w:id="109"/>
+      <w:bookmarkEnd w:id="112"/>
       <w:proofErr w:type="spellEnd"/>
     </w:p>
     <w:p>
@@ -12152,7 +12345,7 @@
         </w:numPr>
         <w:ind w:left="720"/>
       </w:pPr>
-      <w:bookmarkStart w:id="110" w:name="_Toc441821597"/>
+      <w:bookmarkStart w:id="113" w:name="_Toc443151994"/>
       <w:r>
         <w:t>4a.1.</w:t>
       </w:r>
@@ -12163,7 +12356,7 @@
       <w:r>
         <w:t>EditTask.php</w:t>
       </w:r>
-      <w:bookmarkEnd w:id="110"/>
+      <w:bookmarkEnd w:id="113"/>
       <w:proofErr w:type="spellEnd"/>
     </w:p>
     <w:p>
@@ -12254,7 +12447,7 @@
         </w:numPr>
         <w:ind w:left="720"/>
       </w:pPr>
-      <w:bookmarkStart w:id="111" w:name="_Toc441821598"/>
+      <w:bookmarkStart w:id="114" w:name="_Toc443151995"/>
       <w:r>
         <w:t>4a.1.</w:t>
       </w:r>
@@ -12265,7 +12458,7 @@
       <w:r>
         <w:t>UpdateTasks.php</w:t>
       </w:r>
-      <w:bookmarkEnd w:id="111"/>
+      <w:bookmarkEnd w:id="114"/>
       <w:proofErr w:type="spellEnd"/>
     </w:p>
     <w:p>
@@ -12345,7 +12538,7 @@
         </w:numPr>
         <w:ind w:left="720"/>
       </w:pPr>
-      <w:bookmarkStart w:id="112" w:name="_Toc441821599"/>
+      <w:bookmarkStart w:id="115" w:name="_Toc443151996"/>
       <w:r>
         <w:t>4a.1.</w:t>
       </w:r>
@@ -12356,7 +12549,7 @@
       <w:r>
         <w:t>CreateMember.php</w:t>
       </w:r>
-      <w:bookmarkEnd w:id="112"/>
+      <w:bookmarkEnd w:id="115"/>
       <w:proofErr w:type="spellEnd"/>
     </w:p>
     <w:p>
@@ -12442,7 +12635,7 @@
         </w:numPr>
         <w:ind w:left="720"/>
       </w:pPr>
-      <w:bookmarkStart w:id="113" w:name="_Toc441821600"/>
+      <w:bookmarkStart w:id="116" w:name="_Toc443151997"/>
       <w:r>
         <w:t>4a.1.</w:t>
       </w:r>
@@ -12453,7 +12646,7 @@
       <w:r>
         <w:t>addMember.php</w:t>
       </w:r>
-      <w:bookmarkEnd w:id="113"/>
+      <w:bookmarkEnd w:id="116"/>
       <w:proofErr w:type="spellEnd"/>
     </w:p>
     <w:p>
@@ -12551,7 +12744,7 @@
         </w:numPr>
         <w:ind w:left="720"/>
       </w:pPr>
-      <w:bookmarkStart w:id="114" w:name="_Toc441821601"/>
+      <w:bookmarkStart w:id="117" w:name="_Toc443151998"/>
       <w:r>
         <w:t>4a.1.</w:t>
       </w:r>
@@ -12562,7 +12755,7 @@
       <w:r>
         <w:t>CheckLogin.php</w:t>
       </w:r>
-      <w:bookmarkEnd w:id="114"/>
+      <w:bookmarkEnd w:id="117"/>
       <w:proofErr w:type="spellEnd"/>
     </w:p>
     <w:p>
@@ -12639,7 +12832,7 @@
         </w:numPr>
         <w:ind w:left="720"/>
       </w:pPr>
-      <w:bookmarkStart w:id="115" w:name="_Toc441821602"/>
+      <w:bookmarkStart w:id="118" w:name="_Toc443151999"/>
       <w:r>
         <w:t>4a.1.</w:t>
       </w:r>
@@ -12650,7 +12843,7 @@
       <w:r>
         <w:t>Connect.php</w:t>
       </w:r>
-      <w:bookmarkEnd w:id="115"/>
+      <w:bookmarkEnd w:id="118"/>
       <w:proofErr w:type="spellEnd"/>
     </w:p>
     <w:p>
@@ -12746,7 +12939,7 @@
         </w:numPr>
         <w:ind w:left="720"/>
       </w:pPr>
-      <w:bookmarkStart w:id="116" w:name="_Toc441821603"/>
+      <w:bookmarkStart w:id="119" w:name="_Toc443152000"/>
       <w:r>
         <w:t>4a.1.</w:t>
       </w:r>
@@ -12757,7 +12950,7 @@
       <w:r>
         <w:t>Error.php</w:t>
       </w:r>
-      <w:bookmarkEnd w:id="116"/>
+      <w:bookmarkEnd w:id="119"/>
       <w:proofErr w:type="spellEnd"/>
     </w:p>
     <w:p>
@@ -12836,7 +13029,7 @@
         </w:numPr>
         <w:ind w:left="720"/>
       </w:pPr>
-      <w:bookmarkStart w:id="117" w:name="_Toc441821604"/>
+      <w:bookmarkStart w:id="120" w:name="_Toc443152001"/>
       <w:r>
         <w:t>4a.1.</w:t>
       </w:r>
@@ -12847,7 +13040,7 @@
       <w:r>
         <w:t>Logout.php</w:t>
       </w:r>
-      <w:bookmarkEnd w:id="117"/>
+      <w:bookmarkEnd w:id="120"/>
       <w:proofErr w:type="spellEnd"/>
     </w:p>
     <w:p>
@@ -12916,7 +13109,7 @@
         </w:numPr>
         <w:ind w:left="720"/>
       </w:pPr>
-      <w:bookmarkStart w:id="118" w:name="_Toc441821605"/>
+      <w:bookmarkStart w:id="121" w:name="_Toc443152002"/>
       <w:r>
         <w:t>4a.1.</w:t>
       </w:r>
@@ -12927,7 +13120,7 @@
       <w:r>
         <w:t>RemoveMember.php</w:t>
       </w:r>
-      <w:bookmarkEnd w:id="118"/>
+      <w:bookmarkEnd w:id="121"/>
       <w:proofErr w:type="spellEnd"/>
     </w:p>
     <w:p>
@@ -13078,12 +13271,12 @@
           <w:numId w:val="0"/>
         </w:numPr>
       </w:pPr>
-      <w:bookmarkStart w:id="119" w:name="_Toc441821606"/>
+      <w:bookmarkStart w:id="122" w:name="_Toc443152003"/>
       <w:r>
         <w:lastRenderedPageBreak/>
         <w:t>5.0 Detailed Design</w:t>
       </w:r>
-      <w:bookmarkEnd w:id="119"/>
+      <w:bookmarkEnd w:id="122"/>
     </w:p>
     <w:p>
       <w:pPr>
@@ -13097,11 +13290,11 @@
           <w:b/>
         </w:rPr>
       </w:pPr>
-      <w:bookmarkStart w:id="120" w:name="_Toc441821607"/>
+      <w:bookmarkStart w:id="123" w:name="_Toc443152004"/>
       <w:r>
         <w:t>5.1 Schema Design</w:t>
       </w:r>
-      <w:bookmarkEnd w:id="120"/>
+      <w:bookmarkEnd w:id="123"/>
     </w:p>
     <w:p>
       <w:r>
@@ -13777,14 +13970,14 @@
         </w:numPr>
         <w:ind w:left="720"/>
       </w:pPr>
-      <w:bookmarkStart w:id="121" w:name="_Toc441821608"/>
+      <w:bookmarkStart w:id="124" w:name="_Toc443152005"/>
       <w:r>
         <w:t>5.3</w:t>
       </w:r>
       <w:r>
         <w:t xml:space="preserve"> Format of Data Transmitted</w:t>
       </w:r>
-      <w:bookmarkEnd w:id="121"/>
+      <w:bookmarkEnd w:id="124"/>
     </w:p>
     <w:p/>
     <w:p>
@@ -14164,7 +14357,7 @@
         </w:numPr>
         <w:ind w:left="720"/>
       </w:pPr>
-      <w:bookmarkStart w:id="122" w:name="_Toc441821609"/>
+      <w:bookmarkStart w:id="125" w:name="_Toc443152006"/>
       <w:r>
         <w:t>5</w:t>
       </w:r>
@@ -14174,7 +14367,7 @@
       <w:r>
         <w:t xml:space="preserve"> Difficult Decisions</w:t>
       </w:r>
-      <w:bookmarkEnd w:id="122"/>
+      <w:bookmarkEnd w:id="125"/>
     </w:p>
     <w:p>
       <w:r>
@@ -14184,6 +14377,21 @@
         <w:t>.</w:t>
       </w:r>
     </w:p>
+    <w:p/>
+    <w:p/>
+    <w:p/>
+    <w:p/>
+    <w:p/>
+    <w:p/>
+    <w:p/>
+    <w:p/>
+    <w:p/>
+    <w:p>
+      <w:r>
+        <w:br w:type="page"/>
+      </w:r>
+    </w:p>
+    <w:p/>
     <w:p>
       <w:pPr>
         <w:pStyle w:val="Heading1"/>
@@ -14192,11 +14400,11 @@
           <w:numId w:val="0"/>
         </w:numPr>
       </w:pPr>
-      <w:bookmarkStart w:id="123" w:name="_Toc441821610"/>
+      <w:bookmarkStart w:id="126" w:name="_Toc443152007"/>
       <w:r>
         <w:t>References</w:t>
       </w:r>
-      <w:bookmarkEnd w:id="123"/>
+      <w:bookmarkEnd w:id="126"/>
     </w:p>
     <w:p>
       <w:r>
@@ -14222,11 +14430,11 @@
           <w:numId w:val="0"/>
         </w:numPr>
       </w:pPr>
-      <w:bookmarkStart w:id="124" w:name="_Toc441821611"/>
+      <w:bookmarkStart w:id="127" w:name="_Toc443152008"/>
       <w:r>
         <w:t>Change History</w:t>
       </w:r>
-      <w:bookmarkEnd w:id="124"/>
+      <w:bookmarkEnd w:id="127"/>
     </w:p>
     <w:tbl>
       <w:tblPr>
@@ -14811,7 +15019,6 @@
               </w:tabs>
             </w:pPr>
             <w:r>
-              <w:lastRenderedPageBreak/>
               <w:t>1.7</w:t>
             </w:r>
           </w:p>
@@ -14935,6 +15142,7 @@
         <w:docPartUnique/>
       </w:docPartObj>
     </w:sdtPr>
+    <w:sdtEndPr/>
     <w:sdtContent>
       <w:sdt>
         <w:sdtPr>
@@ -14944,6 +15152,7 @@
             <w:docPartUnique/>
           </w:docPartObj>
         </w:sdtPr>
+        <w:sdtEndPr/>
         <w:sdtContent>
           <w:p>
             <w:pPr>
@@ -15071,6 +15280,7 @@
         <w:docPartUnique/>
       </w:docPartObj>
     </w:sdtPr>
+    <w:sdtEndPr/>
     <w:sdtContent>
       <w:sdt>
         <w:sdtPr>
@@ -15080,6 +15290,7 @@
             <w:docPartUnique/>
           </w:docPartObj>
         </w:sdtPr>
+        <w:sdtEndPr/>
         <w:sdtContent>
           <w:p>
             <w:pPr>
@@ -19561,6 +19772,7 @@
     <w:rsid w:val="00B47C26"/>
     <w:rsid w:val="00D96EF2"/>
     <w:rsid w:val="00DB1D01"/>
+    <w:rsid w:val="00DE7ADB"/>
     <w:rsid w:val="00EC1ED2"/>
     <w:rsid w:val="00F25033"/>
   </w:rsids>
@@ -20338,7 +20550,7 @@
 </file>
 
 <file path=customXml/itemProps1.xml><?xml version="1.0" encoding="utf-8"?>
-<ds:datastoreItem xmlns:ds="http://schemas.openxmlformats.org/officeDocument/2006/customXml" ds:itemID="{C468C5F8-0772-4437-9235-7C79381C9AF1}">
+<ds:datastoreItem xmlns:ds="http://schemas.openxmlformats.org/officeDocument/2006/customXml" ds:itemID="{47E5D0E3-E371-4430-8230-D7674FAD6C11}">
   <ds:schemaRefs>
     <ds:schemaRef ds:uri="http://schemas.openxmlformats.org/officeDocument/2006/bibliography"/>
   </ds:schemaRefs>

</xml_diff>